<commit_message>
Update DetailedPlanningDocuemntExample.docx in solution of module 2 lab
</commit_message>
<xml_diff>
--- a/Allfiles/20486C/Mod02/Labfiles/Solutions/DetailedPlanningDocumentExample.docx
+++ b/Allfiles/20486C/Mod02/Labfiles/Solutions/DetailedPlanningDocumentExample.docx
@@ -1,6 +1,6 @@
 
 <file path=word/document.xml><?xml version="1.0" encoding="utf-8"?>
-<w:document xmlns:wpc="http://schemas.microsoft.com/office/word/2010/wordprocessingCanvas" xmlns:mc="http://schemas.openxmlformats.org/markup-compatibility/2006" xmlns:o="urn:schemas-microsoft-com:office:office" xmlns:r="http://schemas.openxmlformats.org/officeDocument/2006/relationships" xmlns:m="http://schemas.openxmlformats.org/officeDocument/2006/math" xmlns:v="urn:schemas-microsoft-com:vml" xmlns:wp14="http://schemas.microsoft.com/office/word/2010/wordprocessingDrawing" xmlns:wp="http://schemas.openxmlformats.org/drawingml/2006/wordprocessingDrawing" xmlns:w10="urn:schemas-microsoft-com:office:word" xmlns:w="http://schemas.openxmlformats.org/wordprocessingml/2006/main" xmlns:w14="http://schemas.microsoft.com/office/word/2010/wordml" xmlns:wpg="http://schemas.microsoft.com/office/word/2010/wordprocessingGroup" xmlns:wpi="http://schemas.microsoft.com/office/word/2010/wordprocessingInk" xmlns:wne="http://schemas.microsoft.com/office/word/2006/wordml" xmlns:wps="http://schemas.microsoft.com/office/word/2010/wordprocessingShape" mc:Ignorable="w14 wp14">
+<w:document xmlns:wpc="http://schemas.microsoft.com/office/word/2010/wordprocessingCanvas" xmlns:cx="http://schemas.microsoft.com/office/drawing/2014/chartex" xmlns:cx1="http://schemas.microsoft.com/office/drawing/2015/9/8/chartex" xmlns:cx2="http://schemas.microsoft.com/office/drawing/2015/10/21/chartex" xmlns:cx3="http://schemas.microsoft.com/office/drawing/2016/5/9/chartex" xmlns:cx4="http://schemas.microsoft.com/office/drawing/2016/5/10/chartex" xmlns:cx5="http://schemas.microsoft.com/office/drawing/2016/5/11/chartex" xmlns:cx6="http://schemas.microsoft.com/office/drawing/2016/5/12/chartex" xmlns:cx7="http://schemas.microsoft.com/office/drawing/2016/5/13/chartex" xmlns:cx8="http://schemas.microsoft.com/office/drawing/2016/5/14/chartex" xmlns:mc="http://schemas.openxmlformats.org/markup-compatibility/2006" xmlns:aink="http://schemas.microsoft.com/office/drawing/2016/ink" xmlns:am3d="http://schemas.microsoft.com/office/drawing/2017/model3d" xmlns:o="urn:schemas-microsoft-com:office:office" xmlns:r="http://schemas.openxmlformats.org/officeDocument/2006/relationships" xmlns:m="http://schemas.openxmlformats.org/officeDocument/2006/math" xmlns:v="urn:schemas-microsoft-com:vml" xmlns:wp14="http://schemas.microsoft.com/office/word/2010/wordprocessingDrawing" xmlns:wp="http://schemas.openxmlformats.org/drawingml/2006/wordprocessingDrawing" xmlns:w10="urn:schemas-microsoft-com:office:word" xmlns:w="http://schemas.openxmlformats.org/wordprocessingml/2006/main" xmlns:w14="http://schemas.microsoft.com/office/word/2010/wordml" xmlns:w15="http://schemas.microsoft.com/office/word/2012/wordml" xmlns:w16cid="http://schemas.microsoft.com/office/word/2016/wordml/cid" xmlns:w16se="http://schemas.microsoft.com/office/word/2015/wordml/symex" xmlns:wpg="http://schemas.microsoft.com/office/word/2010/wordprocessingGroup" xmlns:wpi="http://schemas.microsoft.com/office/word/2010/wordprocessingInk" xmlns:wne="http://schemas.microsoft.com/office/word/2006/wordml" xmlns:wps="http://schemas.microsoft.com/office/word/2010/wordprocessingShape" mc:Ignorable="w14 w15 w16se w16cid wp14">
   <w:body>
     <w:p>
       <w:pPr>
@@ -30,7 +30,10 @@
         <w:t>nd</w:t>
       </w:r>
       <w:r>
-        <w:t xml:space="preserve"> November 2012</w:t>
+        <w:t xml:space="preserve"> November 201</w:t>
+      </w:r>
+      <w:r>
+        <w:t>7</w:t>
       </w:r>
     </w:p>
     <w:p>
@@ -57,7 +60,13 @@
         <w:t>Note:</w:t>
       </w:r>
       <w:r>
-        <w:t xml:space="preserve"> This file is an example solution for Course 20486A Lab 2. It is not the only correct solution and your answers may vary.</w:t>
+        <w:t xml:space="preserve"> This file is an example solution for Course 20486</w:t>
+      </w:r>
+      <w:r>
+        <w:t>C</w:t>
+      </w:r>
+      <w:r>
+        <w:t xml:space="preserve"> Lab 2. It is not the only correct solution and your answers may vary.</w:t>
       </w:r>
     </w:p>
     <w:p>
@@ -70,15 +79,7 @@
     </w:p>
     <w:p>
       <w:r>
-        <w:t xml:space="preserve">The author has examined the initial investigation document by Hines, </w:t>
-      </w:r>
-      <w:proofErr w:type="spellStart"/>
-      <w:r>
-        <w:t>Raghav</w:t>
-      </w:r>
-      <w:proofErr w:type="spellEnd"/>
-      <w:r>
-        <w:t>, and Khan. Based on the use cases, technical requirements, and other content in that document, the author has created the detailed plans below. The board has already agreed that the photo sharing application will be built as a website based on Microsoft’s ASP.NET MVC technology. Therefore the details presented here include th</w:t>
+        <w:t>The author has examined the initial investigation document by Hines, Raghav, and Khan. Based on the use cases, technical requirements, and other content in that document, the author has created the detailed plans below. The board has already agreed that the photo sharing application will be built as a website based on Microsoft’s ASP.NET MVC technology. Therefore the details presented here include th</w:t>
       </w:r>
       <w:r>
         <w:t>e names and properties of model classes</w:t>
@@ -87,28 +88,12 @@
         <w:t xml:space="preserve"> and controllers developers must create. Views have also been identified and </w:t>
       </w:r>
       <w:r>
-        <w:t xml:space="preserve">wireframe diagrams included </w:t>
-      </w:r>
-      <w:proofErr w:type="gramStart"/>
-      <w:r>
-        <w:t>to help</w:t>
-      </w:r>
-      <w:proofErr w:type="gramEnd"/>
-      <w:r>
-        <w:t xml:space="preserve"> envision the user interface for important parts of the site.</w:t>
+        <w:t>wireframe diagrams included to help envision the user interface for important parts of the site.</w:t>
       </w:r>
     </w:p>
     <w:p>
       <w:r>
-        <w:t xml:space="preserve">The application design is likely to evolve throughout the development process as requirements change. The development team will adopt </w:t>
-      </w:r>
-      <w:proofErr w:type="gramStart"/>
-      <w:r>
-        <w:t>Agile</w:t>
-      </w:r>
-      <w:proofErr w:type="gramEnd"/>
-      <w:r>
-        <w:t xml:space="preserve"> practices to ensure such changes are reflected in the final product. Therefore this document should not be considered a complete definition of the final application.</w:t>
+        <w:t>The application design is likely to evolve throughout the development process as requirements change. The development team will adopt Agile practices to ensure such changes are reflected in the final product. Therefore this document should not be considered a complete definition of the final application.</w:t>
       </w:r>
     </w:p>
     <w:p>
@@ -809,7 +794,6 @@
         <w:pStyle w:val="Heading1"/>
       </w:pPr>
       <w:r>
-        <w:lastRenderedPageBreak/>
         <w:t>MVC Controllers</w:t>
       </w:r>
     </w:p>
@@ -1112,15 +1096,7 @@
               <w:cnfStyle w:val="000000000000" w:firstRow="0" w:lastRow="0" w:firstColumn="0" w:lastColumn="0" w:oddVBand="0" w:evenVBand="0" w:oddHBand="0" w:evenHBand="0" w:firstRowFirstColumn="0" w:firstRowLastColumn="0" w:lastRowFirstColumn="0" w:lastRowLastColumn="0"/>
             </w:pPr>
             <w:r>
-              <w:t xml:space="preserve">This action runs when the user clicks </w:t>
-            </w:r>
-            <w:proofErr w:type="gramStart"/>
-            <w:r>
-              <w:t>a</w:t>
-            </w:r>
-            <w:proofErr w:type="gramEnd"/>
-            <w:r>
-              <w:t xml:space="preserve"> “Add a Photo” link. The action creates a new instance of the Photo model</w:t>
+              <w:t>This action runs when the user clicks a “Add a Photo” link. The action creates a new instance of the Photo model</w:t>
             </w:r>
             <w:r>
               <w:t xml:space="preserve"> class</w:t>
@@ -1432,15 +1408,7 @@
             </w:r>
             <w:proofErr w:type="spellEnd"/>
             <w:r>
-              <w:t xml:space="preserve"> view. The action creates a new instance of the Comment </w:t>
-            </w:r>
-            <w:bookmarkStart w:id="0" w:name="_GoBack"/>
-            <w:r>
-              <w:t>model</w:t>
-            </w:r>
-            <w:bookmarkEnd w:id="0"/>
-            <w:r>
-              <w:t xml:space="preserve"> </w:t>
+              <w:t xml:space="preserve"> view. The action creates a new instance of the Comment model </w:t>
             </w:r>
             <w:r>
               <w:t xml:space="preserve">class </w:t>
@@ -1530,7 +1498,6 @@
         <w:pStyle w:val="Heading1"/>
       </w:pPr>
       <w:r>
-        <w:lastRenderedPageBreak/>
         <w:t>MVC Views</w:t>
       </w:r>
     </w:p>
@@ -1902,7 +1869,19 @@
     </w:p>
     <w:p>
       <w:r>
-        <w:t>The author recommends using Windows Azure to host the Photo Sharing application. Windows Azure can host any ASP.NET website, including the MVC application proposed in this document. Scaling is very simple because Microsoft, not Adventure Works, is responsible for adding server resources at times of high traffic. Costs are minimal: they depend on the amount of data served to visitors but it is not necessary to maintain our own hardware.</w:t>
+        <w:t xml:space="preserve">The author recommends using </w:t>
+      </w:r>
+      <w:r>
+        <w:t>Microsoft</w:t>
+      </w:r>
+      <w:r>
+        <w:t xml:space="preserve"> Azure to host the Photo Sharing application. </w:t>
+      </w:r>
+      <w:r>
+        <w:t>Microsoft</w:t>
+      </w:r>
+      <w:r>
+        <w:t xml:space="preserve"> Azure can host any ASP.NET website, including the MVC application proposed in this document. Scaling is very simple because Microsoft, not Adventure Works, is responsible for adding server resources at times of high traffic. Costs are minimal: they depend on the amount of data served to visitors but it is not necessary to maintain our own hardware.</w:t>
       </w:r>
     </w:p>
     <w:p>
@@ -1915,7 +1894,21 @@
     </w:p>
     <w:p>
       <w:r>
-        <w:t xml:space="preserve">The author recommends using SQL Database, within Windows Azure, to host the Photo Sharing application underlying database. As for the web server, this recommendation ensures high-availability hosting for the database with good value for money.  This makes particular sense if the web site is hosted in Windows Azure. </w:t>
+        <w:t xml:space="preserve">The author recommends using SQL Database, within </w:t>
+      </w:r>
+      <w:r>
+        <w:t>Microsoft</w:t>
+      </w:r>
+      <w:r>
+        <w:t xml:space="preserve"> Azure, to host the Photo Sharing application underlying database. As for the web server, this recommendation ensures high-availability hosting for the database with good value for money.  This makes particular sense if the web site is hosted in </w:t>
+      </w:r>
+      <w:r>
+        <w:t>Microsoft</w:t>
+      </w:r>
+      <w:bookmarkStart w:id="0" w:name="_GoBack"/>
+      <w:bookmarkEnd w:id="0"/>
+      <w:r>
+        <w:t xml:space="preserve"> Azure. </w:t>
       </w:r>
     </w:p>
     <w:p/>
@@ -1930,7 +1923,7 @@
 </file>
 
 <file path=word/styles.xml><?xml version="1.0" encoding="utf-8"?>
-<w:styles xmlns:mc="http://schemas.openxmlformats.org/markup-compatibility/2006" xmlns:r="http://schemas.openxmlformats.org/officeDocument/2006/relationships" xmlns:w="http://schemas.openxmlformats.org/wordprocessingml/2006/main" xmlns:w14="http://schemas.microsoft.com/office/word/2010/wordml" mc:Ignorable="w14">
+<w:styles xmlns:mc="http://schemas.openxmlformats.org/markup-compatibility/2006" xmlns:r="http://schemas.openxmlformats.org/officeDocument/2006/relationships" xmlns:w="http://schemas.openxmlformats.org/wordprocessingml/2006/main" xmlns:w14="http://schemas.microsoft.com/office/word/2010/wordml" xmlns:w15="http://schemas.microsoft.com/office/word/2012/wordml" xmlns:w16cid="http://schemas.microsoft.com/office/word/2016/wordml/cid" xmlns:w16se="http://schemas.microsoft.com/office/word/2015/wordml/symex" mc:Ignorable="w14 w15 w16se w16cid">
   <w:docDefaults>
     <w:rPrDefault>
       <w:rPr>
@@ -1948,144 +1941,382 @@
       </w:pPr>
     </w:pPrDefault>
   </w:docDefaults>
-  <w:latentStyles w:defLockedState="0" w:defUIPriority="99" w:defSemiHidden="1" w:defUnhideWhenUsed="1" w:defQFormat="0" w:count="267">
-    <w:lsdException w:name="Normal" w:semiHidden="0" w:uiPriority="0" w:unhideWhenUsed="0" w:qFormat="1"/>
-    <w:lsdException w:name="heading 1" w:semiHidden="0" w:uiPriority="9" w:unhideWhenUsed="0" w:qFormat="1"/>
-    <w:lsdException w:name="heading 2" w:uiPriority="9" w:qFormat="1"/>
-    <w:lsdException w:name="heading 3" w:uiPriority="9" w:qFormat="1"/>
-    <w:lsdException w:name="heading 4" w:uiPriority="9" w:qFormat="1"/>
-    <w:lsdException w:name="heading 5" w:uiPriority="9" w:qFormat="1"/>
-    <w:lsdException w:name="heading 6" w:uiPriority="9" w:qFormat="1"/>
-    <w:lsdException w:name="heading 7" w:uiPriority="9" w:qFormat="1"/>
-    <w:lsdException w:name="heading 8" w:uiPriority="9" w:qFormat="1"/>
-    <w:lsdException w:name="heading 9" w:uiPriority="9" w:qFormat="1"/>
-    <w:lsdException w:name="toc 1" w:uiPriority="39"/>
-    <w:lsdException w:name="toc 2" w:uiPriority="39"/>
-    <w:lsdException w:name="toc 3" w:uiPriority="39"/>
-    <w:lsdException w:name="toc 4" w:uiPriority="39"/>
-    <w:lsdException w:name="toc 5" w:uiPriority="39"/>
-    <w:lsdException w:name="toc 6" w:uiPriority="39"/>
-    <w:lsdException w:name="toc 7" w:uiPriority="39"/>
-    <w:lsdException w:name="toc 8" w:uiPriority="39"/>
-    <w:lsdException w:name="toc 9" w:uiPriority="39"/>
-    <w:lsdException w:name="caption" w:uiPriority="35" w:qFormat="1"/>
-    <w:lsdException w:name="Title" w:semiHidden="0" w:uiPriority="10" w:unhideWhenUsed="0" w:qFormat="1"/>
-    <w:lsdException w:name="Default Paragraph Font" w:uiPriority="1"/>
-    <w:lsdException w:name="Subtitle" w:semiHidden="0" w:uiPriority="11" w:unhideWhenUsed="0" w:qFormat="1"/>
-    <w:lsdException w:name="Strong" w:semiHidden="0" w:uiPriority="22" w:unhideWhenUsed="0" w:qFormat="1"/>
-    <w:lsdException w:name="Emphasis" w:semiHidden="0" w:uiPriority="20" w:unhideWhenUsed="0" w:qFormat="1"/>
-    <w:lsdException w:name="Table Grid" w:semiHidden="0" w:uiPriority="39" w:unhideWhenUsed="0"/>
-    <w:lsdException w:name="Placeholder Text" w:unhideWhenUsed="0"/>
-    <w:lsdException w:name="No Spacing" w:semiHidden="0" w:uiPriority="1" w:unhideWhenUsed="0" w:qFormat="1"/>
-    <w:lsdException w:name="Light Shading" w:semiHidden="0" w:uiPriority="60" w:unhideWhenUsed="0"/>
-    <w:lsdException w:name="Light List" w:semiHidden="0" w:uiPriority="61" w:unhideWhenUsed="0"/>
-    <w:lsdException w:name="Light Grid" w:semiHidden="0" w:uiPriority="62" w:unhideWhenUsed="0"/>
-    <w:lsdException w:name="Medium Shading 1" w:semiHidden="0" w:uiPriority="63" w:unhideWhenUsed="0"/>
-    <w:lsdException w:name="Medium Shading 2" w:semiHidden="0" w:uiPriority="64" w:unhideWhenUsed="0"/>
-    <w:lsdException w:name="Medium List 1" w:semiHidden="0" w:uiPriority="65" w:unhideWhenUsed="0"/>
-    <w:lsdException w:name="Medium List 2" w:semiHidden="0" w:uiPriority="66" w:unhideWhenUsed="0"/>
-    <w:lsdException w:name="Medium Grid 1" w:semiHidden="0" w:uiPriority="67" w:unhideWhenUsed="0"/>
-    <w:lsdException w:name="Medium Grid 2" w:semiHidden="0" w:uiPriority="68" w:unhideWhenUsed="0"/>
-    <w:lsdException w:name="Medium Grid 3" w:semiHidden="0" w:uiPriority="69" w:unhideWhenUsed="0"/>
-    <w:lsdException w:name="Dark List" w:semiHidden="0" w:uiPriority="70" w:unhideWhenUsed="0"/>
-    <w:lsdException w:name="Colorful Shading" w:semiHidden="0" w:uiPriority="71" w:unhideWhenUsed="0"/>
-    <w:lsdException w:name="Colorful List" w:semiHidden="0" w:uiPriority="72" w:unhideWhenUsed="0"/>
-    <w:lsdException w:name="Colorful Grid" w:semiHidden="0" w:uiPriority="73" w:unhideWhenUsed="0"/>
-    <w:lsdException w:name="Light Shading Accent 1" w:semiHidden="0" w:uiPriority="60" w:unhideWhenUsed="0"/>
-    <w:lsdException w:name="Light List Accent 1" w:semiHidden="0" w:uiPriority="61" w:unhideWhenUsed="0"/>
-    <w:lsdException w:name="Light Grid Accent 1" w:semiHidden="0" w:uiPriority="62" w:unhideWhenUsed="0"/>
-    <w:lsdException w:name="Medium Shading 1 Accent 1" w:semiHidden="0" w:uiPriority="63" w:unhideWhenUsed="0"/>
-    <w:lsdException w:name="Medium Shading 2 Accent 1" w:semiHidden="0" w:uiPriority="64" w:unhideWhenUsed="0"/>
-    <w:lsdException w:name="Medium List 1 Accent 1" w:semiHidden="0" w:uiPriority="65" w:unhideWhenUsed="0"/>
-    <w:lsdException w:name="Revision" w:unhideWhenUsed="0"/>
-    <w:lsdException w:name="List Paragraph" w:semiHidden="0" w:uiPriority="34" w:unhideWhenUsed="0" w:qFormat="1"/>
-    <w:lsdException w:name="Quote" w:semiHidden="0" w:uiPriority="29" w:unhideWhenUsed="0" w:qFormat="1"/>
-    <w:lsdException w:name="Intense Quote" w:semiHidden="0" w:uiPriority="30" w:unhideWhenUsed="0" w:qFormat="1"/>
-    <w:lsdException w:name="Medium List 2 Accent 1" w:semiHidden="0" w:uiPriority="66" w:unhideWhenUsed="0"/>
-    <w:lsdException w:name="Medium Grid 1 Accent 1" w:semiHidden="0" w:uiPriority="67" w:unhideWhenUsed="0"/>
-    <w:lsdException w:name="Medium Grid 2 Accent 1" w:semiHidden="0" w:uiPriority="68" w:unhideWhenUsed="0"/>
-    <w:lsdException w:name="Medium Grid 3 Accent 1" w:semiHidden="0" w:uiPriority="69" w:unhideWhenUsed="0"/>
-    <w:lsdException w:name="Dark List Accent 1" w:semiHidden="0" w:uiPriority="70" w:unhideWhenUsed="0"/>
-    <w:lsdException w:name="Colorful Shading Accent 1" w:semiHidden="0" w:uiPriority="71" w:unhideWhenUsed="0"/>
-    <w:lsdException w:name="Colorful List Accent 1" w:semiHidden="0" w:uiPriority="72" w:unhideWhenUsed="0"/>
-    <w:lsdException w:name="Colorful Grid Accent 1" w:semiHidden="0" w:uiPriority="73" w:unhideWhenUsed="0"/>
-    <w:lsdException w:name="Light Shading Accent 2" w:semiHidden="0" w:uiPriority="60" w:unhideWhenUsed="0"/>
-    <w:lsdException w:name="Light List Accent 2" w:semiHidden="0" w:uiPriority="61" w:unhideWhenUsed="0"/>
-    <w:lsdException w:name="Light Grid Accent 2" w:semiHidden="0" w:uiPriority="62" w:unhideWhenUsed="0"/>
-    <w:lsdException w:name="Medium Shading 1 Accent 2" w:semiHidden="0" w:uiPriority="63" w:unhideWhenUsed="0"/>
-    <w:lsdException w:name="Medium Shading 2 Accent 2" w:semiHidden="0" w:uiPriority="64" w:unhideWhenUsed="0"/>
-    <w:lsdException w:name="Medium List 1 Accent 2" w:semiHidden="0" w:uiPriority="65" w:unhideWhenUsed="0"/>
-    <w:lsdException w:name="Medium List 2 Accent 2" w:semiHidden="0" w:uiPriority="66" w:unhideWhenUsed="0"/>
-    <w:lsdException w:name="Medium Grid 1 Accent 2" w:semiHidden="0" w:uiPriority="67" w:unhideWhenUsed="0"/>
-    <w:lsdException w:name="Medium Grid 2 Accent 2" w:semiHidden="0" w:uiPriority="68" w:unhideWhenUsed="0"/>
-    <w:lsdException w:name="Medium Grid 3 Accent 2" w:semiHidden="0" w:uiPriority="69" w:unhideWhenUsed="0"/>
-    <w:lsdException w:name="Dark List Accent 2" w:semiHidden="0" w:uiPriority="70" w:unhideWhenUsed="0"/>
-    <w:lsdException w:name="Colorful Shading Accent 2" w:semiHidden="0" w:uiPriority="71" w:unhideWhenUsed="0"/>
-    <w:lsdException w:name="Colorful List Accent 2" w:semiHidden="0" w:uiPriority="72" w:unhideWhenUsed="0"/>
-    <w:lsdException w:name="Colorful Grid Accent 2" w:semiHidden="0" w:uiPriority="73" w:unhideWhenUsed="0"/>
-    <w:lsdException w:name="Light Shading Accent 3" w:semiHidden="0" w:uiPriority="60" w:unhideWhenUsed="0"/>
-    <w:lsdException w:name="Light List Accent 3" w:semiHidden="0" w:uiPriority="61" w:unhideWhenUsed="0"/>
-    <w:lsdException w:name="Light Grid Accent 3" w:semiHidden="0" w:uiPriority="62" w:unhideWhenUsed="0"/>
-    <w:lsdException w:name="Medium Shading 1 Accent 3" w:semiHidden="0" w:uiPriority="63" w:unhideWhenUsed="0"/>
-    <w:lsdException w:name="Medium Shading 2 Accent 3" w:semiHidden="0" w:uiPriority="64" w:unhideWhenUsed="0"/>
-    <w:lsdException w:name="Medium List 1 Accent 3" w:semiHidden="0" w:uiPriority="65" w:unhideWhenUsed="0"/>
-    <w:lsdException w:name="Medium List 2 Accent 3" w:semiHidden="0" w:uiPriority="66" w:unhideWhenUsed="0"/>
-    <w:lsdException w:name="Medium Grid 1 Accent 3" w:semiHidden="0" w:uiPriority="67" w:unhideWhenUsed="0"/>
-    <w:lsdException w:name="Medium Grid 2 Accent 3" w:semiHidden="0" w:uiPriority="68" w:unhideWhenUsed="0"/>
-    <w:lsdException w:name="Medium Grid 3 Accent 3" w:semiHidden="0" w:uiPriority="69" w:unhideWhenUsed="0"/>
-    <w:lsdException w:name="Dark List Accent 3" w:semiHidden="0" w:uiPriority="70" w:unhideWhenUsed="0"/>
-    <w:lsdException w:name="Colorful Shading Accent 3" w:semiHidden="0" w:uiPriority="71" w:unhideWhenUsed="0"/>
-    <w:lsdException w:name="Colorful List Accent 3" w:semiHidden="0" w:uiPriority="72" w:unhideWhenUsed="0"/>
-    <w:lsdException w:name="Colorful Grid Accent 3" w:semiHidden="0" w:uiPriority="73" w:unhideWhenUsed="0"/>
-    <w:lsdException w:name="Light Shading Accent 4" w:semiHidden="0" w:uiPriority="60" w:unhideWhenUsed="0"/>
-    <w:lsdException w:name="Light List Accent 4" w:semiHidden="0" w:uiPriority="61" w:unhideWhenUsed="0"/>
-    <w:lsdException w:name="Light Grid Accent 4" w:semiHidden="0" w:uiPriority="62" w:unhideWhenUsed="0"/>
-    <w:lsdException w:name="Medium Shading 1 Accent 4" w:semiHidden="0" w:uiPriority="63" w:unhideWhenUsed="0"/>
-    <w:lsdException w:name="Medium Shading 2 Accent 4" w:semiHidden="0" w:uiPriority="64" w:unhideWhenUsed="0"/>
-    <w:lsdException w:name="Medium List 1 Accent 4" w:semiHidden="0" w:uiPriority="65" w:unhideWhenUsed="0"/>
-    <w:lsdException w:name="Medium List 2 Accent 4" w:semiHidden="0" w:uiPriority="66" w:unhideWhenUsed="0"/>
-    <w:lsdException w:name="Medium Grid 1 Accent 4" w:semiHidden="0" w:uiPriority="67" w:unhideWhenUsed="0"/>
-    <w:lsdException w:name="Medium Grid 2 Accent 4" w:semiHidden="0" w:uiPriority="68" w:unhideWhenUsed="0"/>
-    <w:lsdException w:name="Medium Grid 3 Accent 4" w:semiHidden="0" w:uiPriority="69" w:unhideWhenUsed="0"/>
-    <w:lsdException w:name="Dark List Accent 4" w:semiHidden="0" w:uiPriority="70" w:unhideWhenUsed="0"/>
-    <w:lsdException w:name="Colorful Shading Accent 4" w:semiHidden="0" w:uiPriority="71" w:unhideWhenUsed="0"/>
-    <w:lsdException w:name="Colorful List Accent 4" w:semiHidden="0" w:uiPriority="72" w:unhideWhenUsed="0"/>
-    <w:lsdException w:name="Colorful Grid Accent 4" w:semiHidden="0" w:uiPriority="73" w:unhideWhenUsed="0"/>
-    <w:lsdException w:name="Light Shading Accent 5" w:semiHidden="0" w:uiPriority="60" w:unhideWhenUsed="0"/>
-    <w:lsdException w:name="Light List Accent 5" w:semiHidden="0" w:uiPriority="61" w:unhideWhenUsed="0"/>
-    <w:lsdException w:name="Light Grid Accent 5" w:semiHidden="0" w:uiPriority="62" w:unhideWhenUsed="0"/>
-    <w:lsdException w:name="Medium Shading 1 Accent 5" w:semiHidden="0" w:uiPriority="63" w:unhideWhenUsed="0"/>
-    <w:lsdException w:name="Medium Shading 2 Accent 5" w:semiHidden="0" w:uiPriority="64" w:unhideWhenUsed="0"/>
-    <w:lsdException w:name="Medium List 1 Accent 5" w:semiHidden="0" w:uiPriority="65" w:unhideWhenUsed="0"/>
-    <w:lsdException w:name="Medium List 2 Accent 5" w:semiHidden="0" w:uiPriority="66" w:unhideWhenUsed="0"/>
-    <w:lsdException w:name="Medium Grid 1 Accent 5" w:semiHidden="0" w:uiPriority="67" w:unhideWhenUsed="0"/>
-    <w:lsdException w:name="Medium Grid 2 Accent 5" w:semiHidden="0" w:uiPriority="68" w:unhideWhenUsed="0"/>
-    <w:lsdException w:name="Medium Grid 3 Accent 5" w:semiHidden="0" w:uiPriority="69" w:unhideWhenUsed="0"/>
-    <w:lsdException w:name="Dark List Accent 5" w:semiHidden="0" w:uiPriority="70" w:unhideWhenUsed="0"/>
-    <w:lsdException w:name="Colorful Shading Accent 5" w:semiHidden="0" w:uiPriority="71" w:unhideWhenUsed="0"/>
-    <w:lsdException w:name="Colorful List Accent 5" w:semiHidden="0" w:uiPriority="72" w:unhideWhenUsed="0"/>
-    <w:lsdException w:name="Colorful Grid Accent 5" w:semiHidden="0" w:uiPriority="73" w:unhideWhenUsed="0"/>
-    <w:lsdException w:name="Light Shading Accent 6" w:semiHidden="0" w:uiPriority="60" w:unhideWhenUsed="0"/>
-    <w:lsdException w:name="Light List Accent 6" w:semiHidden="0" w:uiPriority="61" w:unhideWhenUsed="0"/>
-    <w:lsdException w:name="Light Grid Accent 6" w:semiHidden="0" w:uiPriority="62" w:unhideWhenUsed="0"/>
-    <w:lsdException w:name="Medium Shading 1 Accent 6" w:semiHidden="0" w:uiPriority="63" w:unhideWhenUsed="0"/>
-    <w:lsdException w:name="Medium Shading 2 Accent 6" w:semiHidden="0" w:uiPriority="64" w:unhideWhenUsed="0"/>
-    <w:lsdException w:name="Medium List 1 Accent 6" w:semiHidden="0" w:uiPriority="65" w:unhideWhenUsed="0"/>
-    <w:lsdException w:name="Medium List 2 Accent 6" w:semiHidden="0" w:uiPriority="66" w:unhideWhenUsed="0"/>
-    <w:lsdException w:name="Medium Grid 1 Accent 6" w:semiHidden="0" w:uiPriority="67" w:unhideWhenUsed="0"/>
-    <w:lsdException w:name="Medium Grid 2 Accent 6" w:semiHidden="0" w:uiPriority="68" w:unhideWhenUsed="0"/>
-    <w:lsdException w:name="Medium Grid 3 Accent 6" w:semiHidden="0" w:uiPriority="69" w:unhideWhenUsed="0"/>
-    <w:lsdException w:name="Dark List Accent 6" w:semiHidden="0" w:uiPriority="70" w:unhideWhenUsed="0"/>
-    <w:lsdException w:name="Colorful Shading Accent 6" w:semiHidden="0" w:uiPriority="71" w:unhideWhenUsed="0"/>
-    <w:lsdException w:name="Colorful List Accent 6" w:semiHidden="0" w:uiPriority="72" w:unhideWhenUsed="0"/>
-    <w:lsdException w:name="Colorful Grid Accent 6" w:semiHidden="0" w:uiPriority="73" w:unhideWhenUsed="0"/>
-    <w:lsdException w:name="Subtle Emphasis" w:semiHidden="0" w:uiPriority="19" w:unhideWhenUsed="0" w:qFormat="1"/>
-    <w:lsdException w:name="Intense Emphasis" w:semiHidden="0" w:uiPriority="21" w:unhideWhenUsed="0" w:qFormat="1"/>
-    <w:lsdException w:name="Subtle Reference" w:semiHidden="0" w:uiPriority="31" w:unhideWhenUsed="0" w:qFormat="1"/>
-    <w:lsdException w:name="Intense Reference" w:semiHidden="0" w:uiPriority="32" w:unhideWhenUsed="0" w:qFormat="1"/>
-    <w:lsdException w:name="Book Title" w:semiHidden="0" w:uiPriority="33" w:unhideWhenUsed="0" w:qFormat="1"/>
-    <w:lsdException w:name="Bibliography" w:uiPriority="37"/>
-    <w:lsdException w:name="TOC Heading" w:uiPriority="39" w:qFormat="1"/>
+  <w:latentStyles w:defLockedState="0" w:defUIPriority="99" w:defSemiHidden="0" w:defUnhideWhenUsed="0" w:defQFormat="0" w:count="375">
+    <w:lsdException w:name="Normal" w:uiPriority="0" w:qFormat="1"/>
+    <w:lsdException w:name="heading 1" w:uiPriority="9" w:qFormat="1"/>
+    <w:lsdException w:name="heading 2" w:semiHidden="1" w:uiPriority="9" w:unhideWhenUsed="1" w:qFormat="1"/>
+    <w:lsdException w:name="heading 3" w:semiHidden="1" w:uiPriority="9" w:unhideWhenUsed="1" w:qFormat="1"/>
+    <w:lsdException w:name="heading 4" w:semiHidden="1" w:uiPriority="9" w:unhideWhenUsed="1" w:qFormat="1"/>
+    <w:lsdException w:name="heading 5" w:semiHidden="1" w:uiPriority="9" w:unhideWhenUsed="1" w:qFormat="1"/>
+    <w:lsdException w:name="heading 6" w:semiHidden="1" w:uiPriority="9" w:unhideWhenUsed="1" w:qFormat="1"/>
+    <w:lsdException w:name="heading 7" w:semiHidden="1" w:uiPriority="9" w:unhideWhenUsed="1" w:qFormat="1"/>
+    <w:lsdException w:name="heading 8" w:semiHidden="1" w:uiPriority="9" w:unhideWhenUsed="1" w:qFormat="1"/>
+    <w:lsdException w:name="heading 9" w:semiHidden="1" w:uiPriority="9" w:unhideWhenUsed="1" w:qFormat="1"/>
+    <w:lsdException w:name="index 1" w:semiHidden="1" w:unhideWhenUsed="1"/>
+    <w:lsdException w:name="index 2" w:semiHidden="1" w:unhideWhenUsed="1"/>
+    <w:lsdException w:name="index 3" w:semiHidden="1" w:unhideWhenUsed="1"/>
+    <w:lsdException w:name="index 4" w:semiHidden="1" w:unhideWhenUsed="1"/>
+    <w:lsdException w:name="index 5" w:semiHidden="1" w:unhideWhenUsed="1"/>
+    <w:lsdException w:name="index 6" w:semiHidden="1" w:unhideWhenUsed="1"/>
+    <w:lsdException w:name="index 7" w:semiHidden="1" w:unhideWhenUsed="1"/>
+    <w:lsdException w:name="index 8" w:semiHidden="1" w:unhideWhenUsed="1"/>
+    <w:lsdException w:name="index 9" w:semiHidden="1" w:unhideWhenUsed="1"/>
+    <w:lsdException w:name="toc 1" w:semiHidden="1" w:uiPriority="39" w:unhideWhenUsed="1"/>
+    <w:lsdException w:name="toc 2" w:semiHidden="1" w:uiPriority="39" w:unhideWhenUsed="1"/>
+    <w:lsdException w:name="toc 3" w:semiHidden="1" w:uiPriority="39" w:unhideWhenUsed="1"/>
+    <w:lsdException w:name="toc 4" w:semiHidden="1" w:uiPriority="39" w:unhideWhenUsed="1"/>
+    <w:lsdException w:name="toc 5" w:semiHidden="1" w:uiPriority="39" w:unhideWhenUsed="1"/>
+    <w:lsdException w:name="toc 6" w:semiHidden="1" w:uiPriority="39" w:unhideWhenUsed="1"/>
+    <w:lsdException w:name="toc 7" w:semiHidden="1" w:uiPriority="39" w:unhideWhenUsed="1"/>
+    <w:lsdException w:name="toc 8" w:semiHidden="1" w:uiPriority="39" w:unhideWhenUsed="1"/>
+    <w:lsdException w:name="toc 9" w:semiHidden="1" w:uiPriority="39" w:unhideWhenUsed="1"/>
+    <w:lsdException w:name="Normal Indent" w:semiHidden="1" w:unhideWhenUsed="1"/>
+    <w:lsdException w:name="footnote text" w:semiHidden="1" w:unhideWhenUsed="1"/>
+    <w:lsdException w:name="annotation text" w:semiHidden="1" w:unhideWhenUsed="1"/>
+    <w:lsdException w:name="header" w:semiHidden="1" w:unhideWhenUsed="1"/>
+    <w:lsdException w:name="footer" w:semiHidden="1" w:unhideWhenUsed="1"/>
+    <w:lsdException w:name="index heading" w:semiHidden="1" w:unhideWhenUsed="1"/>
+    <w:lsdException w:name="caption" w:semiHidden="1" w:uiPriority="35" w:unhideWhenUsed="1" w:qFormat="1"/>
+    <w:lsdException w:name="table of figures" w:semiHidden="1" w:unhideWhenUsed="1"/>
+    <w:lsdException w:name="envelope address" w:semiHidden="1" w:unhideWhenUsed="1"/>
+    <w:lsdException w:name="envelope return" w:semiHidden="1" w:unhideWhenUsed="1"/>
+    <w:lsdException w:name="footnote reference" w:semiHidden="1" w:unhideWhenUsed="1"/>
+    <w:lsdException w:name="annotation reference" w:semiHidden="1" w:unhideWhenUsed="1"/>
+    <w:lsdException w:name="line number" w:semiHidden="1" w:unhideWhenUsed="1"/>
+    <w:lsdException w:name="page number" w:semiHidden="1" w:unhideWhenUsed="1"/>
+    <w:lsdException w:name="endnote reference" w:semiHidden="1" w:unhideWhenUsed="1"/>
+    <w:lsdException w:name="endnote text" w:semiHidden="1" w:unhideWhenUsed="1"/>
+    <w:lsdException w:name="table of authorities" w:semiHidden="1" w:unhideWhenUsed="1"/>
+    <w:lsdException w:name="macro" w:semiHidden="1" w:unhideWhenUsed="1"/>
+    <w:lsdException w:name="toa heading" w:semiHidden="1" w:unhideWhenUsed="1"/>
+    <w:lsdException w:name="List" w:semiHidden="1" w:unhideWhenUsed="1"/>
+    <w:lsdException w:name="List Bullet" w:semiHidden="1" w:unhideWhenUsed="1"/>
+    <w:lsdException w:name="List Number" w:semiHidden="1" w:unhideWhenUsed="1"/>
+    <w:lsdException w:name="List 2" w:semiHidden="1" w:unhideWhenUsed="1"/>
+    <w:lsdException w:name="List 3" w:semiHidden="1" w:unhideWhenUsed="1"/>
+    <w:lsdException w:name="List 4" w:semiHidden="1" w:unhideWhenUsed="1"/>
+    <w:lsdException w:name="List 5" w:semiHidden="1" w:unhideWhenUsed="1"/>
+    <w:lsdException w:name="List Bullet 2" w:semiHidden="1" w:unhideWhenUsed="1"/>
+    <w:lsdException w:name="List Bullet 3" w:semiHidden="1" w:unhideWhenUsed="1"/>
+    <w:lsdException w:name="List Bullet 4" w:semiHidden="1" w:unhideWhenUsed="1"/>
+    <w:lsdException w:name="List Bullet 5" w:semiHidden="1" w:unhideWhenUsed="1"/>
+    <w:lsdException w:name="List Number 2" w:semiHidden="1" w:unhideWhenUsed="1"/>
+    <w:lsdException w:name="List Number 3" w:semiHidden="1" w:unhideWhenUsed="1"/>
+    <w:lsdException w:name="List Number 4" w:semiHidden="1" w:unhideWhenUsed="1"/>
+    <w:lsdException w:name="List Number 5" w:semiHidden="1" w:unhideWhenUsed="1"/>
+    <w:lsdException w:name="Title" w:uiPriority="10" w:qFormat="1"/>
+    <w:lsdException w:name="Closing" w:semiHidden="1" w:unhideWhenUsed="1"/>
+    <w:lsdException w:name="Signature" w:semiHidden="1" w:unhideWhenUsed="1"/>
+    <w:lsdException w:name="Default Paragraph Font" w:semiHidden="1" w:uiPriority="1" w:unhideWhenUsed="1"/>
+    <w:lsdException w:name="Body Text" w:semiHidden="1" w:unhideWhenUsed="1"/>
+    <w:lsdException w:name="Body Text Indent" w:semiHidden="1" w:unhideWhenUsed="1"/>
+    <w:lsdException w:name="List Continue" w:semiHidden="1" w:unhideWhenUsed="1"/>
+    <w:lsdException w:name="List Continue 2" w:semiHidden="1" w:unhideWhenUsed="1"/>
+    <w:lsdException w:name="List Continue 3" w:semiHidden="1" w:unhideWhenUsed="1"/>
+    <w:lsdException w:name="List Continue 4" w:semiHidden="1" w:unhideWhenUsed="1"/>
+    <w:lsdException w:name="List Continue 5" w:semiHidden="1" w:unhideWhenUsed="1"/>
+    <w:lsdException w:name="Message Header" w:semiHidden="1" w:unhideWhenUsed="1"/>
+    <w:lsdException w:name="Subtitle" w:uiPriority="11" w:qFormat="1"/>
+    <w:lsdException w:name="Salutation" w:semiHidden="1" w:unhideWhenUsed="1"/>
+    <w:lsdException w:name="Date" w:semiHidden="1" w:unhideWhenUsed="1"/>
+    <w:lsdException w:name="Body Text First Indent" w:semiHidden="1" w:unhideWhenUsed="1"/>
+    <w:lsdException w:name="Body Text First Indent 2" w:semiHidden="1" w:unhideWhenUsed="1"/>
+    <w:lsdException w:name="Note Heading" w:semiHidden="1" w:unhideWhenUsed="1"/>
+    <w:lsdException w:name="Body Text 2" w:semiHidden="1" w:unhideWhenUsed="1"/>
+    <w:lsdException w:name="Body Text 3" w:semiHidden="1" w:unhideWhenUsed="1"/>
+    <w:lsdException w:name="Body Text Indent 2" w:semiHidden="1" w:unhideWhenUsed="1"/>
+    <w:lsdException w:name="Body Text Indent 3" w:semiHidden="1" w:unhideWhenUsed="1"/>
+    <w:lsdException w:name="Block Text" w:semiHidden="1" w:unhideWhenUsed="1"/>
+    <w:lsdException w:name="Hyperlink" w:semiHidden="1" w:unhideWhenUsed="1"/>
+    <w:lsdException w:name="FollowedHyperlink" w:semiHidden="1" w:unhideWhenUsed="1"/>
+    <w:lsdException w:name="Strong" w:uiPriority="22" w:qFormat="1"/>
+    <w:lsdException w:name="Emphasis" w:uiPriority="20" w:qFormat="1"/>
+    <w:lsdException w:name="Document Map" w:semiHidden="1" w:unhideWhenUsed="1"/>
+    <w:lsdException w:name="Plain Text" w:semiHidden="1" w:unhideWhenUsed="1"/>
+    <w:lsdException w:name="E-mail Signature" w:semiHidden="1" w:unhideWhenUsed="1"/>
+    <w:lsdException w:name="HTML Top of Form" w:semiHidden="1" w:unhideWhenUsed="1"/>
+    <w:lsdException w:name="HTML Bottom of Form" w:semiHidden="1" w:unhideWhenUsed="1"/>
+    <w:lsdException w:name="Normal (Web)" w:semiHidden="1" w:unhideWhenUsed="1"/>
+    <w:lsdException w:name="HTML Acronym" w:semiHidden="1" w:unhideWhenUsed="1"/>
+    <w:lsdException w:name="HTML Address" w:semiHidden="1" w:unhideWhenUsed="1"/>
+    <w:lsdException w:name="HTML Cite" w:semiHidden="1" w:unhideWhenUsed="1"/>
+    <w:lsdException w:name="HTML Code" w:semiHidden="1" w:unhideWhenUsed="1"/>
+    <w:lsdException w:name="HTML Definition" w:semiHidden="1" w:unhideWhenUsed="1"/>
+    <w:lsdException w:name="HTML Keyboard" w:semiHidden="1" w:unhideWhenUsed="1"/>
+    <w:lsdException w:name="HTML Preformatted" w:semiHidden="1" w:unhideWhenUsed="1"/>
+    <w:lsdException w:name="HTML Sample" w:semiHidden="1" w:unhideWhenUsed="1"/>
+    <w:lsdException w:name="HTML Typewriter" w:semiHidden="1" w:unhideWhenUsed="1"/>
+    <w:lsdException w:name="HTML Variable" w:semiHidden="1" w:unhideWhenUsed="1"/>
+    <w:lsdException w:name="Normal Table" w:semiHidden="1" w:unhideWhenUsed="1"/>
+    <w:lsdException w:name="annotation subject" w:semiHidden="1" w:unhideWhenUsed="1"/>
+    <w:lsdException w:name="No List" w:semiHidden="1" w:unhideWhenUsed="1"/>
+    <w:lsdException w:name="Outline List 1" w:semiHidden="1" w:unhideWhenUsed="1"/>
+    <w:lsdException w:name="Outline List 2" w:semiHidden="1" w:unhideWhenUsed="1"/>
+    <w:lsdException w:name="Outline List 3" w:semiHidden="1" w:unhideWhenUsed="1"/>
+    <w:lsdException w:name="Table Simple 1" w:semiHidden="1" w:unhideWhenUsed="1"/>
+    <w:lsdException w:name="Table Simple 2" w:semiHidden="1" w:unhideWhenUsed="1"/>
+    <w:lsdException w:name="Table Simple 3" w:semiHidden="1" w:unhideWhenUsed="1"/>
+    <w:lsdException w:name="Table Classic 1" w:semiHidden="1" w:unhideWhenUsed="1"/>
+    <w:lsdException w:name="Table Classic 2" w:semiHidden="1" w:unhideWhenUsed="1"/>
+    <w:lsdException w:name="Table Classic 3" w:semiHidden="1" w:unhideWhenUsed="1"/>
+    <w:lsdException w:name="Table Classic 4" w:semiHidden="1" w:unhideWhenUsed="1"/>
+    <w:lsdException w:name="Table Colorful 1" w:semiHidden="1" w:unhideWhenUsed="1"/>
+    <w:lsdException w:name="Table Colorful 2" w:semiHidden="1" w:unhideWhenUsed="1"/>
+    <w:lsdException w:name="Table Colorful 3" w:semiHidden="1" w:unhideWhenUsed="1"/>
+    <w:lsdException w:name="Table Columns 1" w:semiHidden="1" w:unhideWhenUsed="1"/>
+    <w:lsdException w:name="Table Columns 2" w:semiHidden="1" w:unhideWhenUsed="1"/>
+    <w:lsdException w:name="Table Columns 3" w:semiHidden="1" w:unhideWhenUsed="1"/>
+    <w:lsdException w:name="Table Columns 4" w:semiHidden="1" w:unhideWhenUsed="1"/>
+    <w:lsdException w:name="Table Columns 5" w:semiHidden="1" w:unhideWhenUsed="1"/>
+    <w:lsdException w:name="Table Grid 1" w:semiHidden="1" w:unhideWhenUsed="1"/>
+    <w:lsdException w:name="Table Grid 2" w:semiHidden="1" w:unhideWhenUsed="1"/>
+    <w:lsdException w:name="Table Grid 3" w:semiHidden="1" w:unhideWhenUsed="1"/>
+    <w:lsdException w:name="Table Grid 4" w:semiHidden="1" w:unhideWhenUsed="1"/>
+    <w:lsdException w:name="Table Grid 5" w:semiHidden="1" w:unhideWhenUsed="1"/>
+    <w:lsdException w:name="Table Grid 6" w:semiHidden="1" w:unhideWhenUsed="1"/>
+    <w:lsdException w:name="Table Grid 7" w:semiHidden="1" w:unhideWhenUsed="1"/>
+    <w:lsdException w:name="Table Grid 8" w:semiHidden="1" w:unhideWhenUsed="1"/>
+    <w:lsdException w:name="Table List 1" w:semiHidden="1" w:unhideWhenUsed="1"/>
+    <w:lsdException w:name="Table List 2" w:semiHidden="1" w:unhideWhenUsed="1"/>
+    <w:lsdException w:name="Table List 3" w:semiHidden="1" w:unhideWhenUsed="1"/>
+    <w:lsdException w:name="Table List 4" w:semiHidden="1" w:unhideWhenUsed="1"/>
+    <w:lsdException w:name="Table List 5" w:semiHidden="1" w:unhideWhenUsed="1"/>
+    <w:lsdException w:name="Table List 6" w:semiHidden="1" w:unhideWhenUsed="1"/>
+    <w:lsdException w:name="Table List 7" w:semiHidden="1" w:unhideWhenUsed="1"/>
+    <w:lsdException w:name="Table List 8" w:semiHidden="1" w:unhideWhenUsed="1"/>
+    <w:lsdException w:name="Table 3D effects 1" w:semiHidden="1" w:unhideWhenUsed="1"/>
+    <w:lsdException w:name="Table 3D effects 2" w:semiHidden="1" w:unhideWhenUsed="1"/>
+    <w:lsdException w:name="Table 3D effects 3" w:semiHidden="1" w:unhideWhenUsed="1"/>
+    <w:lsdException w:name="Table Contemporary" w:semiHidden="1" w:unhideWhenUsed="1"/>
+    <w:lsdException w:name="Table Elegant" w:semiHidden="1" w:unhideWhenUsed="1"/>
+    <w:lsdException w:name="Table Professional" w:semiHidden="1" w:unhideWhenUsed="1"/>
+    <w:lsdException w:name="Table Subtle 1" w:semiHidden="1" w:unhideWhenUsed="1"/>
+    <w:lsdException w:name="Table Subtle 2" w:semiHidden="1" w:unhideWhenUsed="1"/>
+    <w:lsdException w:name="Table Web 1" w:semiHidden="1" w:unhideWhenUsed="1"/>
+    <w:lsdException w:name="Table Web 2" w:semiHidden="1" w:unhideWhenUsed="1"/>
+    <w:lsdException w:name="Table Web 3" w:semiHidden="1" w:unhideWhenUsed="1"/>
+    <w:lsdException w:name="Balloon Text" w:semiHidden="1" w:unhideWhenUsed="1"/>
+    <w:lsdException w:name="Table Grid" w:semiHidden="1" w:uiPriority="39" w:unhideWhenUsed="1"/>
+    <w:lsdException w:name="Table Theme" w:semiHidden="1" w:unhideWhenUsed="1"/>
+    <w:lsdException w:name="Placeholder Text" w:semiHidden="1"/>
+    <w:lsdException w:name="No Spacing" w:uiPriority="1" w:qFormat="1"/>
+    <w:lsdException w:name="Light Shading" w:uiPriority="60"/>
+    <w:lsdException w:name="Light List" w:uiPriority="61"/>
+    <w:lsdException w:name="Light Grid" w:uiPriority="62"/>
+    <w:lsdException w:name="Medium Shading 1" w:uiPriority="63"/>
+    <w:lsdException w:name="Medium Shading 2" w:uiPriority="64"/>
+    <w:lsdException w:name="Medium List 1" w:uiPriority="65"/>
+    <w:lsdException w:name="Medium List 2" w:uiPriority="66"/>
+    <w:lsdException w:name="Medium Grid 1" w:uiPriority="67"/>
+    <w:lsdException w:name="Medium Grid 2" w:uiPriority="68"/>
+    <w:lsdException w:name="Medium Grid 3" w:uiPriority="69"/>
+    <w:lsdException w:name="Dark List" w:uiPriority="70"/>
+    <w:lsdException w:name="Colorful Shading" w:uiPriority="71"/>
+    <w:lsdException w:name="Colorful List" w:uiPriority="72"/>
+    <w:lsdException w:name="Colorful Grid" w:uiPriority="73"/>
+    <w:lsdException w:name="Light Shading Accent 1" w:uiPriority="60"/>
+    <w:lsdException w:name="Light List Accent 1" w:uiPriority="61"/>
+    <w:lsdException w:name="Light Grid Accent 1" w:uiPriority="62"/>
+    <w:lsdException w:name="Medium Shading 1 Accent 1" w:uiPriority="63"/>
+    <w:lsdException w:name="Medium Shading 2 Accent 1" w:uiPriority="64"/>
+    <w:lsdException w:name="Medium List 1 Accent 1" w:uiPriority="65"/>
+    <w:lsdException w:name="Revision" w:semiHidden="1"/>
+    <w:lsdException w:name="List Paragraph" w:uiPriority="34" w:qFormat="1"/>
+    <w:lsdException w:name="Quote" w:uiPriority="29" w:qFormat="1"/>
+    <w:lsdException w:name="Intense Quote" w:uiPriority="30" w:qFormat="1"/>
+    <w:lsdException w:name="Medium List 2 Accent 1" w:uiPriority="66"/>
+    <w:lsdException w:name="Medium Grid 1 Accent 1" w:uiPriority="67"/>
+    <w:lsdException w:name="Medium Grid 2 Accent 1" w:uiPriority="68"/>
+    <w:lsdException w:name="Medium Grid 3 Accent 1" w:uiPriority="69"/>
+    <w:lsdException w:name="Dark List Accent 1" w:uiPriority="70"/>
+    <w:lsdException w:name="Colorful Shading Accent 1" w:uiPriority="71"/>
+    <w:lsdException w:name="Colorful List Accent 1" w:uiPriority="72"/>
+    <w:lsdException w:name="Colorful Grid Accent 1" w:uiPriority="73"/>
+    <w:lsdException w:name="Light Shading Accent 2" w:uiPriority="60"/>
+    <w:lsdException w:name="Light List Accent 2" w:uiPriority="61"/>
+    <w:lsdException w:name="Light Grid Accent 2" w:uiPriority="62"/>
+    <w:lsdException w:name="Medium Shading 1 Accent 2" w:uiPriority="63"/>
+    <w:lsdException w:name="Medium Shading 2 Accent 2" w:uiPriority="64"/>
+    <w:lsdException w:name="Medium List 1 Accent 2" w:uiPriority="65"/>
+    <w:lsdException w:name="Medium List 2 Accent 2" w:uiPriority="66"/>
+    <w:lsdException w:name="Medium Grid 1 Accent 2" w:uiPriority="67"/>
+    <w:lsdException w:name="Medium Grid 2 Accent 2" w:uiPriority="68"/>
+    <w:lsdException w:name="Medium Grid 3 Accent 2" w:uiPriority="69"/>
+    <w:lsdException w:name="Dark List Accent 2" w:uiPriority="70"/>
+    <w:lsdException w:name="Colorful Shading Accent 2" w:uiPriority="71"/>
+    <w:lsdException w:name="Colorful List Accent 2" w:uiPriority="72"/>
+    <w:lsdException w:name="Colorful Grid Accent 2" w:uiPriority="73"/>
+    <w:lsdException w:name="Light Shading Accent 3" w:uiPriority="60"/>
+    <w:lsdException w:name="Light List Accent 3" w:uiPriority="61"/>
+    <w:lsdException w:name="Light Grid Accent 3" w:uiPriority="62"/>
+    <w:lsdException w:name="Medium Shading 1 Accent 3" w:uiPriority="63"/>
+    <w:lsdException w:name="Medium Shading 2 Accent 3" w:uiPriority="64"/>
+    <w:lsdException w:name="Medium List 1 Accent 3" w:uiPriority="65"/>
+    <w:lsdException w:name="Medium List 2 Accent 3" w:uiPriority="66"/>
+    <w:lsdException w:name="Medium Grid 1 Accent 3" w:uiPriority="67"/>
+    <w:lsdException w:name="Medium Grid 2 Accent 3" w:uiPriority="68"/>
+    <w:lsdException w:name="Medium Grid 3 Accent 3" w:uiPriority="69"/>
+    <w:lsdException w:name="Dark List Accent 3" w:uiPriority="70"/>
+    <w:lsdException w:name="Colorful Shading Accent 3" w:uiPriority="71"/>
+    <w:lsdException w:name="Colorful List Accent 3" w:uiPriority="72"/>
+    <w:lsdException w:name="Colorful Grid Accent 3" w:uiPriority="73"/>
+    <w:lsdException w:name="Light Shading Accent 4" w:uiPriority="60"/>
+    <w:lsdException w:name="Light List Accent 4" w:uiPriority="61"/>
+    <w:lsdException w:name="Light Grid Accent 4" w:uiPriority="62"/>
+    <w:lsdException w:name="Medium Shading 1 Accent 4" w:uiPriority="63"/>
+    <w:lsdException w:name="Medium Shading 2 Accent 4" w:uiPriority="64"/>
+    <w:lsdException w:name="Medium List 1 Accent 4" w:uiPriority="65"/>
+    <w:lsdException w:name="Medium List 2 Accent 4" w:uiPriority="66"/>
+    <w:lsdException w:name="Medium Grid 1 Accent 4" w:uiPriority="67"/>
+    <w:lsdException w:name="Medium Grid 2 Accent 4" w:uiPriority="68"/>
+    <w:lsdException w:name="Medium Grid 3 Accent 4" w:uiPriority="69"/>
+    <w:lsdException w:name="Dark List Accent 4" w:uiPriority="70"/>
+    <w:lsdException w:name="Colorful Shading Accent 4" w:uiPriority="71"/>
+    <w:lsdException w:name="Colorful List Accent 4" w:uiPriority="72"/>
+    <w:lsdException w:name="Colorful Grid Accent 4" w:uiPriority="73"/>
+    <w:lsdException w:name="Light Shading Accent 5" w:uiPriority="60"/>
+    <w:lsdException w:name="Light List Accent 5" w:uiPriority="61"/>
+    <w:lsdException w:name="Light Grid Accent 5" w:uiPriority="62"/>
+    <w:lsdException w:name="Medium Shading 1 Accent 5" w:uiPriority="63"/>
+    <w:lsdException w:name="Medium Shading 2 Accent 5" w:uiPriority="64"/>
+    <w:lsdException w:name="Medium List 1 Accent 5" w:uiPriority="65"/>
+    <w:lsdException w:name="Medium List 2 Accent 5" w:uiPriority="66"/>
+    <w:lsdException w:name="Medium Grid 1 Accent 5" w:uiPriority="67"/>
+    <w:lsdException w:name="Medium Grid 2 Accent 5" w:uiPriority="68"/>
+    <w:lsdException w:name="Medium Grid 3 Accent 5" w:uiPriority="69"/>
+    <w:lsdException w:name="Dark List Accent 5" w:uiPriority="70"/>
+    <w:lsdException w:name="Colorful Shading Accent 5" w:uiPriority="71"/>
+    <w:lsdException w:name="Colorful List Accent 5" w:uiPriority="72"/>
+    <w:lsdException w:name="Colorful Grid Accent 5" w:uiPriority="73"/>
+    <w:lsdException w:name="Light Shading Accent 6" w:uiPriority="60"/>
+    <w:lsdException w:name="Light List Accent 6" w:uiPriority="61"/>
+    <w:lsdException w:name="Light Grid Accent 6" w:uiPriority="62"/>
+    <w:lsdException w:name="Medium Shading 1 Accent 6" w:uiPriority="63"/>
+    <w:lsdException w:name="Medium Shading 2 Accent 6" w:uiPriority="64"/>
+    <w:lsdException w:name="Medium List 1 Accent 6" w:uiPriority="65"/>
+    <w:lsdException w:name="Medium List 2 Accent 6" w:uiPriority="66"/>
+    <w:lsdException w:name="Medium Grid 1 Accent 6" w:uiPriority="67"/>
+    <w:lsdException w:name="Medium Grid 2 Accent 6" w:uiPriority="68"/>
+    <w:lsdException w:name="Medium Grid 3 Accent 6" w:uiPriority="69"/>
+    <w:lsdException w:name="Dark List Accent 6" w:uiPriority="70"/>
+    <w:lsdException w:name="Colorful Shading Accent 6" w:uiPriority="71"/>
+    <w:lsdException w:name="Colorful List Accent 6" w:uiPriority="72"/>
+    <w:lsdException w:name="Colorful Grid Accent 6" w:uiPriority="73"/>
+    <w:lsdException w:name="Subtle Emphasis" w:uiPriority="19" w:qFormat="1"/>
+    <w:lsdException w:name="Intense Emphasis" w:uiPriority="21" w:qFormat="1"/>
+    <w:lsdException w:name="Subtle Reference" w:uiPriority="31" w:qFormat="1"/>
+    <w:lsdException w:name="Intense Reference" w:uiPriority="32" w:qFormat="1"/>
+    <w:lsdException w:name="Book Title" w:uiPriority="33" w:qFormat="1"/>
+    <w:lsdException w:name="Bibliography" w:semiHidden="1" w:uiPriority="37" w:unhideWhenUsed="1"/>
+    <w:lsdException w:name="TOC Heading" w:semiHidden="1" w:uiPriority="39" w:unhideWhenUsed="1" w:qFormat="1"/>
+    <w:lsdException w:name="Plain Table 1" w:uiPriority="41"/>
+    <w:lsdException w:name="Plain Table 2" w:uiPriority="42"/>
+    <w:lsdException w:name="Plain Table 3" w:uiPriority="43"/>
+    <w:lsdException w:name="Plain Table 4" w:uiPriority="44"/>
+    <w:lsdException w:name="Plain Table 5" w:uiPriority="45"/>
+    <w:lsdException w:name="Grid Table Light" w:uiPriority="40"/>
+    <w:lsdException w:name="Grid Table 1 Light" w:uiPriority="46"/>
+    <w:lsdException w:name="Grid Table 2" w:uiPriority="47"/>
+    <w:lsdException w:name="Grid Table 3" w:uiPriority="48"/>
+    <w:lsdException w:name="Grid Table 4" w:uiPriority="49"/>
+    <w:lsdException w:name="Grid Table 5 Dark" w:uiPriority="50"/>
+    <w:lsdException w:name="Grid Table 6 Colorful" w:uiPriority="51"/>
+    <w:lsdException w:name="Grid Table 7 Colorful" w:uiPriority="52"/>
+    <w:lsdException w:name="Grid Table 1 Light Accent 1" w:uiPriority="46"/>
+    <w:lsdException w:name="Grid Table 2 Accent 1" w:uiPriority="47"/>
+    <w:lsdException w:name="Grid Table 3 Accent 1" w:uiPriority="48"/>
+    <w:lsdException w:name="Grid Table 4 Accent 1" w:uiPriority="49"/>
+    <w:lsdException w:name="Grid Table 5 Dark Accent 1" w:uiPriority="50"/>
+    <w:lsdException w:name="Grid Table 6 Colorful Accent 1" w:uiPriority="51"/>
+    <w:lsdException w:name="Grid Table 7 Colorful Accent 1" w:uiPriority="52"/>
+    <w:lsdException w:name="Grid Table 1 Light Accent 2" w:uiPriority="46"/>
+    <w:lsdException w:name="Grid Table 2 Accent 2" w:uiPriority="47"/>
+    <w:lsdException w:name="Grid Table 3 Accent 2" w:uiPriority="48"/>
+    <w:lsdException w:name="Grid Table 4 Accent 2" w:uiPriority="49"/>
+    <w:lsdException w:name="Grid Table 5 Dark Accent 2" w:uiPriority="50"/>
+    <w:lsdException w:name="Grid Table 6 Colorful Accent 2" w:uiPriority="51"/>
+    <w:lsdException w:name="Grid Table 7 Colorful Accent 2" w:uiPriority="52"/>
+    <w:lsdException w:name="Grid Table 1 Light Accent 3" w:uiPriority="46"/>
+    <w:lsdException w:name="Grid Table 2 Accent 3" w:uiPriority="47"/>
+    <w:lsdException w:name="Grid Table 3 Accent 3" w:uiPriority="48"/>
+    <w:lsdException w:name="Grid Table 4 Accent 3" w:uiPriority="49"/>
+    <w:lsdException w:name="Grid Table 5 Dark Accent 3" w:uiPriority="50"/>
+    <w:lsdException w:name="Grid Table 6 Colorful Accent 3" w:uiPriority="51"/>
+    <w:lsdException w:name="Grid Table 7 Colorful Accent 3" w:uiPriority="52"/>
+    <w:lsdException w:name="Grid Table 1 Light Accent 4" w:uiPriority="46"/>
+    <w:lsdException w:name="Grid Table 2 Accent 4" w:uiPriority="47"/>
+    <w:lsdException w:name="Grid Table 3 Accent 4" w:uiPriority="48"/>
+    <w:lsdException w:name="Grid Table 4 Accent 4" w:uiPriority="49"/>
+    <w:lsdException w:name="Grid Table 5 Dark Accent 4" w:uiPriority="50"/>
+    <w:lsdException w:name="Grid Table 6 Colorful Accent 4" w:uiPriority="51"/>
+    <w:lsdException w:name="Grid Table 7 Colorful Accent 4" w:uiPriority="52"/>
+    <w:lsdException w:name="Grid Table 1 Light Accent 5" w:uiPriority="46"/>
+    <w:lsdException w:name="Grid Table 2 Accent 5" w:uiPriority="47"/>
+    <w:lsdException w:name="Grid Table 3 Accent 5" w:uiPriority="48"/>
+    <w:lsdException w:name="Grid Table 4 Accent 5" w:uiPriority="49"/>
+    <w:lsdException w:name="Grid Table 5 Dark Accent 5" w:uiPriority="50"/>
+    <w:lsdException w:name="Grid Table 6 Colorful Accent 5" w:uiPriority="51"/>
+    <w:lsdException w:name="Grid Table 7 Colorful Accent 5" w:uiPriority="52"/>
+    <w:lsdException w:name="Grid Table 1 Light Accent 6" w:uiPriority="46"/>
+    <w:lsdException w:name="Grid Table 2 Accent 6" w:uiPriority="47"/>
+    <w:lsdException w:name="Grid Table 3 Accent 6" w:uiPriority="48"/>
+    <w:lsdException w:name="Grid Table 4 Accent 6" w:uiPriority="49"/>
+    <w:lsdException w:name="Grid Table 5 Dark Accent 6" w:uiPriority="50"/>
+    <w:lsdException w:name="Grid Table 6 Colorful Accent 6" w:uiPriority="51"/>
+    <w:lsdException w:name="Grid Table 7 Colorful Accent 6" w:uiPriority="52"/>
+    <w:lsdException w:name="List Table 1 Light" w:uiPriority="46"/>
+    <w:lsdException w:name="List Table 2" w:uiPriority="47"/>
+    <w:lsdException w:name="List Table 3" w:uiPriority="48"/>
+    <w:lsdException w:name="List Table 4" w:uiPriority="49"/>
+    <w:lsdException w:name="List Table 5 Dark" w:uiPriority="50"/>
+    <w:lsdException w:name="List Table 6 Colorful" w:uiPriority="51"/>
+    <w:lsdException w:name="List Table 7 Colorful" w:uiPriority="52"/>
+    <w:lsdException w:name="List Table 1 Light Accent 1" w:uiPriority="46"/>
+    <w:lsdException w:name="List Table 2 Accent 1" w:uiPriority="47"/>
+    <w:lsdException w:name="List Table 3 Accent 1" w:uiPriority="48"/>
+    <w:lsdException w:name="List Table 4 Accent 1" w:uiPriority="49"/>
+    <w:lsdException w:name="List Table 5 Dark Accent 1" w:uiPriority="50"/>
+    <w:lsdException w:name="List Table 6 Colorful Accent 1" w:uiPriority="51"/>
+    <w:lsdException w:name="List Table 7 Colorful Accent 1" w:uiPriority="52"/>
+    <w:lsdException w:name="List Table 1 Light Accent 2" w:uiPriority="46"/>
+    <w:lsdException w:name="List Table 2 Accent 2" w:uiPriority="47"/>
+    <w:lsdException w:name="List Table 3 Accent 2" w:uiPriority="48"/>
+    <w:lsdException w:name="List Table 4 Accent 2" w:uiPriority="49"/>
+    <w:lsdException w:name="List Table 5 Dark Accent 2" w:uiPriority="50"/>
+    <w:lsdException w:name="List Table 6 Colorful Accent 2" w:uiPriority="51"/>
+    <w:lsdException w:name="List Table 7 Colorful Accent 2" w:uiPriority="52"/>
+    <w:lsdException w:name="List Table 1 Light Accent 3" w:uiPriority="46"/>
+    <w:lsdException w:name="List Table 2 Accent 3" w:uiPriority="47"/>
+    <w:lsdException w:name="List Table 3 Accent 3" w:uiPriority="48"/>
+    <w:lsdException w:name="List Table 4 Accent 3" w:uiPriority="49"/>
+    <w:lsdException w:name="List Table 5 Dark Accent 3" w:uiPriority="50"/>
+    <w:lsdException w:name="List Table 6 Colorful Accent 3" w:uiPriority="51"/>
+    <w:lsdException w:name="List Table 7 Colorful Accent 3" w:uiPriority="52"/>
+    <w:lsdException w:name="List Table 1 Light Accent 4" w:uiPriority="46"/>
+    <w:lsdException w:name="List Table 2 Accent 4" w:uiPriority="47"/>
+    <w:lsdException w:name="List Table 3 Accent 4" w:uiPriority="48"/>
+    <w:lsdException w:name="List Table 4 Accent 4" w:uiPriority="49"/>
+    <w:lsdException w:name="List Table 5 Dark Accent 4" w:uiPriority="50"/>
+    <w:lsdException w:name="List Table 6 Colorful Accent 4" w:uiPriority="51"/>
+    <w:lsdException w:name="List Table 7 Colorful Accent 4" w:uiPriority="52"/>
+    <w:lsdException w:name="List Table 1 Light Accent 5" w:uiPriority="46"/>
+    <w:lsdException w:name="List Table 2 Accent 5" w:uiPriority="47"/>
+    <w:lsdException w:name="List Table 3 Accent 5" w:uiPriority="48"/>
+    <w:lsdException w:name="List Table 4 Accent 5" w:uiPriority="49"/>
+    <w:lsdException w:name="List Table 5 Dark Accent 5" w:uiPriority="50"/>
+    <w:lsdException w:name="List Table 6 Colorful Accent 5" w:uiPriority="51"/>
+    <w:lsdException w:name="List Table 7 Colorful Accent 5" w:uiPriority="52"/>
+    <w:lsdException w:name="List Table 1 Light Accent 6" w:uiPriority="46"/>
+    <w:lsdException w:name="List Table 2 Accent 6" w:uiPriority="47"/>
+    <w:lsdException w:name="List Table 3 Accent 6" w:uiPriority="48"/>
+    <w:lsdException w:name="List Table 4 Accent 6" w:uiPriority="49"/>
+    <w:lsdException w:name="List Table 5 Dark Accent 6" w:uiPriority="50"/>
+    <w:lsdException w:name="List Table 6 Colorful Accent 6" w:uiPriority="51"/>
+    <w:lsdException w:name="List Table 7 Colorful Accent 6" w:uiPriority="52"/>
+    <w:lsdException w:name="Mention" w:semiHidden="1" w:unhideWhenUsed="1"/>
+    <w:lsdException w:name="Smart Hyperlink" w:semiHidden="1" w:unhideWhenUsed="1"/>
+    <w:lsdException w:name="Hashtag" w:semiHidden="1" w:unhideWhenUsed="1"/>
+    <w:lsdException w:name="Unresolved Mention" w:semiHidden="1" w:unhideWhenUsed="1"/>
   </w:latentStyles>
   <w:style w:type="paragraph" w:default="1" w:styleId="Normal">
     <w:name w:val="Normal"/>
@@ -2267,7 +2498,6 @@
       <w:spacing w:after="0" w:line="240" w:lineRule="auto"/>
     </w:pPr>
     <w:tblPr>
-      <w:tblInd w:w="0" w:type="dxa"/>
       <w:tblBorders>
         <w:top w:val="single" w:sz="4" w:space="0" w:color="auto"/>
         <w:left w:val="single" w:sz="4" w:space="0" w:color="auto"/>
@@ -2276,12 +2506,6 @@
         <w:insideH w:val="single" w:sz="4" w:space="0" w:color="auto"/>
         <w:insideV w:val="single" w:sz="4" w:space="0" w:color="auto"/>
       </w:tblBorders>
-      <w:tblCellMar>
-        <w:top w:w="0" w:type="dxa"/>
-        <w:left w:w="108" w:type="dxa"/>
-        <w:bottom w:w="0" w:type="dxa"/>
-        <w:right w:w="108" w:type="dxa"/>
-      </w:tblCellMar>
     </w:tblPr>
   </w:style>
   <w:style w:type="table" w:styleId="LightShading-Accent3">
@@ -2298,493 +2522,10 @@
     <w:tblPr>
       <w:tblStyleRowBandSize w:val="1"/>
       <w:tblStyleColBandSize w:val="1"/>
-      <w:tblInd w:w="0" w:type="dxa"/>
       <w:tblBorders>
         <w:top w:val="single" w:sz="8" w:space="0" w:color="A5A5A5" w:themeColor="accent3"/>
         <w:bottom w:val="single" w:sz="8" w:space="0" w:color="A5A5A5" w:themeColor="accent3"/>
       </w:tblBorders>
-      <w:tblCellMar>
-        <w:top w:w="0" w:type="dxa"/>
-        <w:left w:w="108" w:type="dxa"/>
-        <w:bottom w:w="0" w:type="dxa"/>
-        <w:right w:w="108" w:type="dxa"/>
-      </w:tblCellMar>
-    </w:tblPr>
-    <w:tblStylePr w:type="firstRow">
-      <w:pPr>
-        <w:spacing w:before="0" w:after="0" w:line="240" w:lineRule="auto"/>
-      </w:pPr>
-      <w:rPr>
-        <w:b/>
-        <w:bCs/>
-      </w:rPr>
-      <w:tblPr/>
-      <w:tcPr>
-        <w:tcBorders>
-          <w:top w:val="single" w:sz="8" w:space="0" w:color="A5A5A5" w:themeColor="accent3"/>
-          <w:left w:val="nil"/>
-          <w:bottom w:val="single" w:sz="8" w:space="0" w:color="A5A5A5" w:themeColor="accent3"/>
-          <w:right w:val="nil"/>
-          <w:insideH w:val="nil"/>
-          <w:insideV w:val="nil"/>
-        </w:tcBorders>
-      </w:tcPr>
-    </w:tblStylePr>
-    <w:tblStylePr w:type="lastRow">
-      <w:pPr>
-        <w:spacing w:before="0" w:after="0" w:line="240" w:lineRule="auto"/>
-      </w:pPr>
-      <w:rPr>
-        <w:b/>
-        <w:bCs/>
-      </w:rPr>
-      <w:tblPr/>
-      <w:tcPr>
-        <w:tcBorders>
-          <w:top w:val="single" w:sz="8" w:space="0" w:color="A5A5A5" w:themeColor="accent3"/>
-          <w:left w:val="nil"/>
-          <w:bottom w:val="single" w:sz="8" w:space="0" w:color="A5A5A5" w:themeColor="accent3"/>
-          <w:right w:val="nil"/>
-          <w:insideH w:val="nil"/>
-          <w:insideV w:val="nil"/>
-        </w:tcBorders>
-      </w:tcPr>
-    </w:tblStylePr>
-    <w:tblStylePr w:type="firstCol">
-      <w:rPr>
-        <w:b/>
-        <w:bCs/>
-      </w:rPr>
-    </w:tblStylePr>
-    <w:tblStylePr w:type="lastCol">
-      <w:rPr>
-        <w:b/>
-        <w:bCs/>
-      </w:rPr>
-    </w:tblStylePr>
-    <w:tblStylePr w:type="band1Vert">
-      <w:tblPr/>
-      <w:tcPr>
-        <w:tcBorders>
-          <w:left w:val="nil"/>
-          <w:right w:val="nil"/>
-          <w:insideH w:val="nil"/>
-          <w:insideV w:val="nil"/>
-        </w:tcBorders>
-        <w:shd w:val="clear" w:color="auto" w:fill="E8E8E8" w:themeFill="accent3" w:themeFillTint="3F"/>
-      </w:tcPr>
-    </w:tblStylePr>
-    <w:tblStylePr w:type="band1Horz">
-      <w:tblPr/>
-      <w:tcPr>
-        <w:tcBorders>
-          <w:left w:val="nil"/>
-          <w:right w:val="nil"/>
-          <w:insideH w:val="nil"/>
-          <w:insideV w:val="nil"/>
-        </w:tcBorders>
-        <w:shd w:val="clear" w:color="auto" w:fill="E8E8E8" w:themeFill="accent3" w:themeFillTint="3F"/>
-      </w:tcPr>
-    </w:tblStylePr>
-  </w:style>
-  <w:style w:type="character" w:customStyle="1" w:styleId="Heading2Char">
-    <w:name w:val="Heading 2 Char"/>
-    <w:basedOn w:val="DefaultParagraphFont"/>
-    <w:link w:val="Heading2"/>
-    <w:uiPriority w:val="9"/>
-    <w:rsid w:val="00506E33"/>
-    <w:rPr>
-      <w:rFonts w:asciiTheme="majorHAnsi" w:eastAsiaTheme="majorEastAsia" w:hAnsiTheme="majorHAnsi" w:cstheme="majorBidi"/>
-      <w:b/>
-      <w:bCs/>
-      <w:color w:val="5B9BD5" w:themeColor="accent1"/>
-      <w:sz w:val="26"/>
-      <w:szCs w:val="26"/>
-    </w:rPr>
-  </w:style>
-</w:styles>
-</file>
-
-<file path=word/stylesWithEffects.xml><?xml version="1.0" encoding="utf-8"?>
-<w:styles xmlns:wpc="http://schemas.microsoft.com/office/word/2010/wordprocessingCanvas" xmlns:mc="http://schemas.openxmlformats.org/markup-compatibility/2006" xmlns:o="urn:schemas-microsoft-com:office:office" xmlns:r="http://schemas.openxmlformats.org/officeDocument/2006/relationships" xmlns:m="http://schemas.openxmlformats.org/officeDocument/2006/math" xmlns:v="urn:schemas-microsoft-com:vml" xmlns:wp14="http://schemas.microsoft.com/office/word/2010/wordprocessingDrawing" xmlns:wp="http://schemas.openxmlformats.org/drawingml/2006/wordprocessingDrawing" xmlns:w10="urn:schemas-microsoft-com:office:word" xmlns:w="http://schemas.openxmlformats.org/wordprocessingml/2006/main" xmlns:w14="http://schemas.microsoft.com/office/word/2010/wordml" xmlns:wpg="http://schemas.microsoft.com/office/word/2010/wordprocessingGroup" xmlns:wpi="http://schemas.microsoft.com/office/word/2010/wordprocessingInk" xmlns:wne="http://schemas.microsoft.com/office/word/2006/wordml" xmlns:wps="http://schemas.microsoft.com/office/word/2010/wordprocessingShape" mc:Ignorable="w14 wp14">
-  <w:docDefaults>
-    <w:rPrDefault>
-      <w:rPr>
-        <w:rFonts w:asciiTheme="minorHAnsi" w:eastAsiaTheme="minorHAnsi" w:hAnsiTheme="minorHAnsi" w:cstheme="minorBidi"/>
-        <w:kern w:val="2"/>
-        <w:sz w:val="22"/>
-        <w:szCs w:val="22"/>
-        <w:lang w:val="en-GB" w:eastAsia="en-US" w:bidi="ar-SA"/>
-        <w14:ligatures w14:val="standard"/>
-      </w:rPr>
-    </w:rPrDefault>
-    <w:pPrDefault>
-      <w:pPr>
-        <w:spacing w:after="160" w:line="259" w:lineRule="auto"/>
-      </w:pPr>
-    </w:pPrDefault>
-  </w:docDefaults>
-  <w:latentStyles w:defLockedState="0" w:defUIPriority="99" w:defSemiHidden="1" w:defUnhideWhenUsed="1" w:defQFormat="0" w:count="267">
-    <w:lsdException w:name="Normal" w:semiHidden="0" w:uiPriority="0" w:unhideWhenUsed="0" w:qFormat="1"/>
-    <w:lsdException w:name="heading 1" w:semiHidden="0" w:uiPriority="9" w:unhideWhenUsed="0" w:qFormat="1"/>
-    <w:lsdException w:name="heading 2" w:uiPriority="9" w:qFormat="1"/>
-    <w:lsdException w:name="heading 3" w:uiPriority="9" w:qFormat="1"/>
-    <w:lsdException w:name="heading 4" w:uiPriority="9" w:qFormat="1"/>
-    <w:lsdException w:name="heading 5" w:uiPriority="9" w:qFormat="1"/>
-    <w:lsdException w:name="heading 6" w:uiPriority="9" w:qFormat="1"/>
-    <w:lsdException w:name="heading 7" w:uiPriority="9" w:qFormat="1"/>
-    <w:lsdException w:name="heading 8" w:uiPriority="9" w:qFormat="1"/>
-    <w:lsdException w:name="heading 9" w:uiPriority="9" w:qFormat="1"/>
-    <w:lsdException w:name="toc 1" w:uiPriority="39"/>
-    <w:lsdException w:name="toc 2" w:uiPriority="39"/>
-    <w:lsdException w:name="toc 3" w:uiPriority="39"/>
-    <w:lsdException w:name="toc 4" w:uiPriority="39"/>
-    <w:lsdException w:name="toc 5" w:uiPriority="39"/>
-    <w:lsdException w:name="toc 6" w:uiPriority="39"/>
-    <w:lsdException w:name="toc 7" w:uiPriority="39"/>
-    <w:lsdException w:name="toc 8" w:uiPriority="39"/>
-    <w:lsdException w:name="toc 9" w:uiPriority="39"/>
-    <w:lsdException w:name="caption" w:uiPriority="35" w:qFormat="1"/>
-    <w:lsdException w:name="Title" w:semiHidden="0" w:uiPriority="10" w:unhideWhenUsed="0" w:qFormat="1"/>
-    <w:lsdException w:name="Default Paragraph Font" w:uiPriority="1"/>
-    <w:lsdException w:name="Subtitle" w:semiHidden="0" w:uiPriority="11" w:unhideWhenUsed="0" w:qFormat="1"/>
-    <w:lsdException w:name="Strong" w:semiHidden="0" w:uiPriority="22" w:unhideWhenUsed="0" w:qFormat="1"/>
-    <w:lsdException w:name="Emphasis" w:semiHidden="0" w:uiPriority="20" w:unhideWhenUsed="0" w:qFormat="1"/>
-    <w:lsdException w:name="Table Grid" w:semiHidden="0" w:uiPriority="39" w:unhideWhenUsed="0"/>
-    <w:lsdException w:name="Placeholder Text" w:unhideWhenUsed="0"/>
-    <w:lsdException w:name="No Spacing" w:semiHidden="0" w:uiPriority="1" w:unhideWhenUsed="0" w:qFormat="1"/>
-    <w:lsdException w:name="Light Shading" w:semiHidden="0" w:uiPriority="60" w:unhideWhenUsed="0"/>
-    <w:lsdException w:name="Light List" w:semiHidden="0" w:uiPriority="61" w:unhideWhenUsed="0"/>
-    <w:lsdException w:name="Light Grid" w:semiHidden="0" w:uiPriority="62" w:unhideWhenUsed="0"/>
-    <w:lsdException w:name="Medium Shading 1" w:semiHidden="0" w:uiPriority="63" w:unhideWhenUsed="0"/>
-    <w:lsdException w:name="Medium Shading 2" w:semiHidden="0" w:uiPriority="64" w:unhideWhenUsed="0"/>
-    <w:lsdException w:name="Medium List 1" w:semiHidden="0" w:uiPriority="65" w:unhideWhenUsed="0"/>
-    <w:lsdException w:name="Medium List 2" w:semiHidden="0" w:uiPriority="66" w:unhideWhenUsed="0"/>
-    <w:lsdException w:name="Medium Grid 1" w:semiHidden="0" w:uiPriority="67" w:unhideWhenUsed="0"/>
-    <w:lsdException w:name="Medium Grid 2" w:semiHidden="0" w:uiPriority="68" w:unhideWhenUsed="0"/>
-    <w:lsdException w:name="Medium Grid 3" w:semiHidden="0" w:uiPriority="69" w:unhideWhenUsed="0"/>
-    <w:lsdException w:name="Dark List" w:semiHidden="0" w:uiPriority="70" w:unhideWhenUsed="0"/>
-    <w:lsdException w:name="Colorful Shading" w:semiHidden="0" w:uiPriority="71" w:unhideWhenUsed="0"/>
-    <w:lsdException w:name="Colorful List" w:semiHidden="0" w:uiPriority="72" w:unhideWhenUsed="0"/>
-    <w:lsdException w:name="Colorful Grid" w:semiHidden="0" w:uiPriority="73" w:unhideWhenUsed="0"/>
-    <w:lsdException w:name="Light Shading Accent 1" w:semiHidden="0" w:uiPriority="60" w:unhideWhenUsed="0"/>
-    <w:lsdException w:name="Light List Accent 1" w:semiHidden="0" w:uiPriority="61" w:unhideWhenUsed="0"/>
-    <w:lsdException w:name="Light Grid Accent 1" w:semiHidden="0" w:uiPriority="62" w:unhideWhenUsed="0"/>
-    <w:lsdException w:name="Medium Shading 1 Accent 1" w:semiHidden="0" w:uiPriority="63" w:unhideWhenUsed="0"/>
-    <w:lsdException w:name="Medium Shading 2 Accent 1" w:semiHidden="0" w:uiPriority="64" w:unhideWhenUsed="0"/>
-    <w:lsdException w:name="Medium List 1 Accent 1" w:semiHidden="0" w:uiPriority="65" w:unhideWhenUsed="0"/>
-    <w:lsdException w:name="Revision" w:unhideWhenUsed="0"/>
-    <w:lsdException w:name="List Paragraph" w:semiHidden="0" w:uiPriority="34" w:unhideWhenUsed="0" w:qFormat="1"/>
-    <w:lsdException w:name="Quote" w:semiHidden="0" w:uiPriority="29" w:unhideWhenUsed="0" w:qFormat="1"/>
-    <w:lsdException w:name="Intense Quote" w:semiHidden="0" w:uiPriority="30" w:unhideWhenUsed="0" w:qFormat="1"/>
-    <w:lsdException w:name="Medium List 2 Accent 1" w:semiHidden="0" w:uiPriority="66" w:unhideWhenUsed="0"/>
-    <w:lsdException w:name="Medium Grid 1 Accent 1" w:semiHidden="0" w:uiPriority="67" w:unhideWhenUsed="0"/>
-    <w:lsdException w:name="Medium Grid 2 Accent 1" w:semiHidden="0" w:uiPriority="68" w:unhideWhenUsed="0"/>
-    <w:lsdException w:name="Medium Grid 3 Accent 1" w:semiHidden="0" w:uiPriority="69" w:unhideWhenUsed="0"/>
-    <w:lsdException w:name="Dark List Accent 1" w:semiHidden="0" w:uiPriority="70" w:unhideWhenUsed="0"/>
-    <w:lsdException w:name="Colorful Shading Accent 1" w:semiHidden="0" w:uiPriority="71" w:unhideWhenUsed="0"/>
-    <w:lsdException w:name="Colorful List Accent 1" w:semiHidden="0" w:uiPriority="72" w:unhideWhenUsed="0"/>
-    <w:lsdException w:name="Colorful Grid Accent 1" w:semiHidden="0" w:uiPriority="73" w:unhideWhenUsed="0"/>
-    <w:lsdException w:name="Light Shading Accent 2" w:semiHidden="0" w:uiPriority="60" w:unhideWhenUsed="0"/>
-    <w:lsdException w:name="Light List Accent 2" w:semiHidden="0" w:uiPriority="61" w:unhideWhenUsed="0"/>
-    <w:lsdException w:name="Light Grid Accent 2" w:semiHidden="0" w:uiPriority="62" w:unhideWhenUsed="0"/>
-    <w:lsdException w:name="Medium Shading 1 Accent 2" w:semiHidden="0" w:uiPriority="63" w:unhideWhenUsed="0"/>
-    <w:lsdException w:name="Medium Shading 2 Accent 2" w:semiHidden="0" w:uiPriority="64" w:unhideWhenUsed="0"/>
-    <w:lsdException w:name="Medium List 1 Accent 2" w:semiHidden="0" w:uiPriority="65" w:unhideWhenUsed="0"/>
-    <w:lsdException w:name="Medium List 2 Accent 2" w:semiHidden="0" w:uiPriority="66" w:unhideWhenUsed="0"/>
-    <w:lsdException w:name="Medium Grid 1 Accent 2" w:semiHidden="0" w:uiPriority="67" w:unhideWhenUsed="0"/>
-    <w:lsdException w:name="Medium Grid 2 Accent 2" w:semiHidden="0" w:uiPriority="68" w:unhideWhenUsed="0"/>
-    <w:lsdException w:name="Medium Grid 3 Accent 2" w:semiHidden="0" w:uiPriority="69" w:unhideWhenUsed="0"/>
-    <w:lsdException w:name="Dark List Accent 2" w:semiHidden="0" w:uiPriority="70" w:unhideWhenUsed="0"/>
-    <w:lsdException w:name="Colorful Shading Accent 2" w:semiHidden="0" w:uiPriority="71" w:unhideWhenUsed="0"/>
-    <w:lsdException w:name="Colorful List Accent 2" w:semiHidden="0" w:uiPriority="72" w:unhideWhenUsed="0"/>
-    <w:lsdException w:name="Colorful Grid Accent 2" w:semiHidden="0" w:uiPriority="73" w:unhideWhenUsed="0"/>
-    <w:lsdException w:name="Light Shading Accent 3" w:semiHidden="0" w:uiPriority="60" w:unhideWhenUsed="0"/>
-    <w:lsdException w:name="Light List Accent 3" w:semiHidden="0" w:uiPriority="61" w:unhideWhenUsed="0"/>
-    <w:lsdException w:name="Light Grid Accent 3" w:semiHidden="0" w:uiPriority="62" w:unhideWhenUsed="0"/>
-    <w:lsdException w:name="Medium Shading 1 Accent 3" w:semiHidden="0" w:uiPriority="63" w:unhideWhenUsed="0"/>
-    <w:lsdException w:name="Medium Shading 2 Accent 3" w:semiHidden="0" w:uiPriority="64" w:unhideWhenUsed="0"/>
-    <w:lsdException w:name="Medium List 1 Accent 3" w:semiHidden="0" w:uiPriority="65" w:unhideWhenUsed="0"/>
-    <w:lsdException w:name="Medium List 2 Accent 3" w:semiHidden="0" w:uiPriority="66" w:unhideWhenUsed="0"/>
-    <w:lsdException w:name="Medium Grid 1 Accent 3" w:semiHidden="0" w:uiPriority="67" w:unhideWhenUsed="0"/>
-    <w:lsdException w:name="Medium Grid 2 Accent 3" w:semiHidden="0" w:uiPriority="68" w:unhideWhenUsed="0"/>
-    <w:lsdException w:name="Medium Grid 3 Accent 3" w:semiHidden="0" w:uiPriority="69" w:unhideWhenUsed="0"/>
-    <w:lsdException w:name="Dark List Accent 3" w:semiHidden="0" w:uiPriority="70" w:unhideWhenUsed="0"/>
-    <w:lsdException w:name="Colorful Shading Accent 3" w:semiHidden="0" w:uiPriority="71" w:unhideWhenUsed="0"/>
-    <w:lsdException w:name="Colorful List Accent 3" w:semiHidden="0" w:uiPriority="72" w:unhideWhenUsed="0"/>
-    <w:lsdException w:name="Colorful Grid Accent 3" w:semiHidden="0" w:uiPriority="73" w:unhideWhenUsed="0"/>
-    <w:lsdException w:name="Light Shading Accent 4" w:semiHidden="0" w:uiPriority="60" w:unhideWhenUsed="0"/>
-    <w:lsdException w:name="Light List Accent 4" w:semiHidden="0" w:uiPriority="61" w:unhideWhenUsed="0"/>
-    <w:lsdException w:name="Light Grid Accent 4" w:semiHidden="0" w:uiPriority="62" w:unhideWhenUsed="0"/>
-    <w:lsdException w:name="Medium Shading 1 Accent 4" w:semiHidden="0" w:uiPriority="63" w:unhideWhenUsed="0"/>
-    <w:lsdException w:name="Medium Shading 2 Accent 4" w:semiHidden="0" w:uiPriority="64" w:unhideWhenUsed="0"/>
-    <w:lsdException w:name="Medium List 1 Accent 4" w:semiHidden="0" w:uiPriority="65" w:unhideWhenUsed="0"/>
-    <w:lsdException w:name="Medium List 2 Accent 4" w:semiHidden="0" w:uiPriority="66" w:unhideWhenUsed="0"/>
-    <w:lsdException w:name="Medium Grid 1 Accent 4" w:semiHidden="0" w:uiPriority="67" w:unhideWhenUsed="0"/>
-    <w:lsdException w:name="Medium Grid 2 Accent 4" w:semiHidden="0" w:uiPriority="68" w:unhideWhenUsed="0"/>
-    <w:lsdException w:name="Medium Grid 3 Accent 4" w:semiHidden="0" w:uiPriority="69" w:unhideWhenUsed="0"/>
-    <w:lsdException w:name="Dark List Accent 4" w:semiHidden="0" w:uiPriority="70" w:unhideWhenUsed="0"/>
-    <w:lsdException w:name="Colorful Shading Accent 4" w:semiHidden="0" w:uiPriority="71" w:unhideWhenUsed="0"/>
-    <w:lsdException w:name="Colorful List Accent 4" w:semiHidden="0" w:uiPriority="72" w:unhideWhenUsed="0"/>
-    <w:lsdException w:name="Colorful Grid Accent 4" w:semiHidden="0" w:uiPriority="73" w:unhideWhenUsed="0"/>
-    <w:lsdException w:name="Light Shading Accent 5" w:semiHidden="0" w:uiPriority="60" w:unhideWhenUsed="0"/>
-    <w:lsdException w:name="Light List Accent 5" w:semiHidden="0" w:uiPriority="61" w:unhideWhenUsed="0"/>
-    <w:lsdException w:name="Light Grid Accent 5" w:semiHidden="0" w:uiPriority="62" w:unhideWhenUsed="0"/>
-    <w:lsdException w:name="Medium Shading 1 Accent 5" w:semiHidden="0" w:uiPriority="63" w:unhideWhenUsed="0"/>
-    <w:lsdException w:name="Medium Shading 2 Accent 5" w:semiHidden="0" w:uiPriority="64" w:unhideWhenUsed="0"/>
-    <w:lsdException w:name="Medium List 1 Accent 5" w:semiHidden="0" w:uiPriority="65" w:unhideWhenUsed="0"/>
-    <w:lsdException w:name="Medium List 2 Accent 5" w:semiHidden="0" w:uiPriority="66" w:unhideWhenUsed="0"/>
-    <w:lsdException w:name="Medium Grid 1 Accent 5" w:semiHidden="0" w:uiPriority="67" w:unhideWhenUsed="0"/>
-    <w:lsdException w:name="Medium Grid 2 Accent 5" w:semiHidden="0" w:uiPriority="68" w:unhideWhenUsed="0"/>
-    <w:lsdException w:name="Medium Grid 3 Accent 5" w:semiHidden="0" w:uiPriority="69" w:unhideWhenUsed="0"/>
-    <w:lsdException w:name="Dark List Accent 5" w:semiHidden="0" w:uiPriority="70" w:unhideWhenUsed="0"/>
-    <w:lsdException w:name="Colorful Shading Accent 5" w:semiHidden="0" w:uiPriority="71" w:unhideWhenUsed="0"/>
-    <w:lsdException w:name="Colorful List Accent 5" w:semiHidden="0" w:uiPriority="72" w:unhideWhenUsed="0"/>
-    <w:lsdException w:name="Colorful Grid Accent 5" w:semiHidden="0" w:uiPriority="73" w:unhideWhenUsed="0"/>
-    <w:lsdException w:name="Light Shading Accent 6" w:semiHidden="0" w:uiPriority="60" w:unhideWhenUsed="0"/>
-    <w:lsdException w:name="Light List Accent 6" w:semiHidden="0" w:uiPriority="61" w:unhideWhenUsed="0"/>
-    <w:lsdException w:name="Light Grid Accent 6" w:semiHidden="0" w:uiPriority="62" w:unhideWhenUsed="0"/>
-    <w:lsdException w:name="Medium Shading 1 Accent 6" w:semiHidden="0" w:uiPriority="63" w:unhideWhenUsed="0"/>
-    <w:lsdException w:name="Medium Shading 2 Accent 6" w:semiHidden="0" w:uiPriority="64" w:unhideWhenUsed="0"/>
-    <w:lsdException w:name="Medium List 1 Accent 6" w:semiHidden="0" w:uiPriority="65" w:unhideWhenUsed="0"/>
-    <w:lsdException w:name="Medium List 2 Accent 6" w:semiHidden="0" w:uiPriority="66" w:unhideWhenUsed="0"/>
-    <w:lsdException w:name="Medium Grid 1 Accent 6" w:semiHidden="0" w:uiPriority="67" w:unhideWhenUsed="0"/>
-    <w:lsdException w:name="Medium Grid 2 Accent 6" w:semiHidden="0" w:uiPriority="68" w:unhideWhenUsed="0"/>
-    <w:lsdException w:name="Medium Grid 3 Accent 6" w:semiHidden="0" w:uiPriority="69" w:unhideWhenUsed="0"/>
-    <w:lsdException w:name="Dark List Accent 6" w:semiHidden="0" w:uiPriority="70" w:unhideWhenUsed="0"/>
-    <w:lsdException w:name="Colorful Shading Accent 6" w:semiHidden="0" w:uiPriority="71" w:unhideWhenUsed="0"/>
-    <w:lsdException w:name="Colorful List Accent 6" w:semiHidden="0" w:uiPriority="72" w:unhideWhenUsed="0"/>
-    <w:lsdException w:name="Colorful Grid Accent 6" w:semiHidden="0" w:uiPriority="73" w:unhideWhenUsed="0"/>
-    <w:lsdException w:name="Subtle Emphasis" w:semiHidden="0" w:uiPriority="19" w:unhideWhenUsed="0" w:qFormat="1"/>
-    <w:lsdException w:name="Intense Emphasis" w:semiHidden="0" w:uiPriority="21" w:unhideWhenUsed="0" w:qFormat="1"/>
-    <w:lsdException w:name="Subtle Reference" w:semiHidden="0" w:uiPriority="31" w:unhideWhenUsed="0" w:qFormat="1"/>
-    <w:lsdException w:name="Intense Reference" w:semiHidden="0" w:uiPriority="32" w:unhideWhenUsed="0" w:qFormat="1"/>
-    <w:lsdException w:name="Book Title" w:semiHidden="0" w:uiPriority="33" w:unhideWhenUsed="0" w:qFormat="1"/>
-    <w:lsdException w:name="Bibliography" w:uiPriority="37"/>
-    <w:lsdException w:name="TOC Heading" w:uiPriority="39" w:qFormat="1"/>
-  </w:latentStyles>
-  <w:style w:type="paragraph" w:default="1" w:styleId="Normal">
-    <w:name w:val="Normal"/>
-    <w:qFormat/>
-  </w:style>
-  <w:style w:type="paragraph" w:styleId="Heading1">
-    <w:name w:val="heading 1"/>
-    <w:basedOn w:val="Normal"/>
-    <w:next w:val="Normal"/>
-    <w:link w:val="Heading1Char"/>
-    <w:uiPriority w:val="9"/>
-    <w:qFormat/>
-    <w:rsid w:val="00C6169E"/>
-    <w:pPr>
-      <w:keepNext/>
-      <w:keepLines/>
-      <w:spacing w:before="480" w:after="0"/>
-      <w:outlineLvl w:val="0"/>
-    </w:pPr>
-    <w:rPr>
-      <w:rFonts w:asciiTheme="majorHAnsi" w:eastAsiaTheme="majorEastAsia" w:hAnsiTheme="majorHAnsi" w:cstheme="majorBidi"/>
-      <w:b/>
-      <w:bCs/>
-      <w:color w:val="2E74B5" w:themeColor="accent1" w:themeShade="BF"/>
-      <w:sz w:val="28"/>
-      <w:szCs w:val="28"/>
-    </w:rPr>
-  </w:style>
-  <w:style w:type="paragraph" w:styleId="Heading2">
-    <w:name w:val="heading 2"/>
-    <w:basedOn w:val="Normal"/>
-    <w:next w:val="Normal"/>
-    <w:link w:val="Heading2Char"/>
-    <w:uiPriority w:val="9"/>
-    <w:unhideWhenUsed/>
-    <w:qFormat/>
-    <w:rsid w:val="00506E33"/>
-    <w:pPr>
-      <w:keepNext/>
-      <w:keepLines/>
-      <w:spacing w:before="200" w:after="0"/>
-      <w:outlineLvl w:val="1"/>
-    </w:pPr>
-    <w:rPr>
-      <w:rFonts w:asciiTheme="majorHAnsi" w:eastAsiaTheme="majorEastAsia" w:hAnsiTheme="majorHAnsi" w:cstheme="majorBidi"/>
-      <w:b/>
-      <w:bCs/>
-      <w:color w:val="5B9BD5" w:themeColor="accent1"/>
-      <w:sz w:val="26"/>
-      <w:szCs w:val="26"/>
-    </w:rPr>
-  </w:style>
-  <w:style w:type="character" w:default="1" w:styleId="DefaultParagraphFont">
-    <w:name w:val="Default Paragraph Font"/>
-    <w:uiPriority w:val="1"/>
-    <w:semiHidden/>
-    <w:unhideWhenUsed/>
-  </w:style>
-  <w:style w:type="table" w:default="1" w:styleId="TableNormal">
-    <w:name w:val="Normal Table"/>
-    <w:uiPriority w:val="99"/>
-    <w:semiHidden/>
-    <w:unhideWhenUsed/>
-    <w:tblPr>
-      <w:tblInd w:w="0" w:type="dxa"/>
-      <w:tblCellMar>
-        <w:top w:w="0" w:type="dxa"/>
-        <w:left w:w="108" w:type="dxa"/>
-        <w:bottom w:w="0" w:type="dxa"/>
-        <w:right w:w="108" w:type="dxa"/>
-      </w:tblCellMar>
-    </w:tblPr>
-  </w:style>
-  <w:style w:type="numbering" w:default="1" w:styleId="NoList">
-    <w:name w:val="No List"/>
-    <w:uiPriority w:val="99"/>
-    <w:semiHidden/>
-    <w:unhideWhenUsed/>
-  </w:style>
-  <w:style w:type="paragraph" w:styleId="Title">
-    <w:name w:val="Title"/>
-    <w:basedOn w:val="Normal"/>
-    <w:next w:val="Normal"/>
-    <w:link w:val="TitleChar"/>
-    <w:uiPriority w:val="10"/>
-    <w:qFormat/>
-    <w:rsid w:val="00207B03"/>
-    <w:pPr>
-      <w:pBdr>
-        <w:bottom w:val="single" w:sz="8" w:space="4" w:color="5B9BD5" w:themeColor="accent1"/>
-      </w:pBdr>
-      <w:spacing w:after="300" w:line="240" w:lineRule="auto"/>
-      <w:contextualSpacing/>
-    </w:pPr>
-    <w:rPr>
-      <w:rFonts w:asciiTheme="majorHAnsi" w:eastAsiaTheme="majorEastAsia" w:hAnsiTheme="majorHAnsi" w:cstheme="majorBidi"/>
-      <w:color w:val="323E4F" w:themeColor="text2" w:themeShade="BF"/>
-      <w:spacing w:val="5"/>
-      <w:kern w:val="28"/>
-      <w:sz w:val="52"/>
-      <w:szCs w:val="52"/>
-    </w:rPr>
-  </w:style>
-  <w:style w:type="character" w:customStyle="1" w:styleId="TitleChar">
-    <w:name w:val="Title Char"/>
-    <w:basedOn w:val="DefaultParagraphFont"/>
-    <w:link w:val="Title"/>
-    <w:uiPriority w:val="10"/>
-    <w:rsid w:val="00207B03"/>
-    <w:rPr>
-      <w:rFonts w:asciiTheme="majorHAnsi" w:eastAsiaTheme="majorEastAsia" w:hAnsiTheme="majorHAnsi" w:cstheme="majorBidi"/>
-      <w:color w:val="323E4F" w:themeColor="text2" w:themeShade="BF"/>
-      <w:spacing w:val="5"/>
-      <w:kern w:val="28"/>
-      <w:sz w:val="52"/>
-      <w:szCs w:val="52"/>
-    </w:rPr>
-  </w:style>
-  <w:style w:type="paragraph" w:styleId="Subtitle">
-    <w:name w:val="Subtitle"/>
-    <w:basedOn w:val="Normal"/>
-    <w:next w:val="Normal"/>
-    <w:link w:val="SubtitleChar"/>
-    <w:uiPriority w:val="11"/>
-    <w:qFormat/>
-    <w:rsid w:val="00207B03"/>
-    <w:pPr>
-      <w:numPr>
-        <w:ilvl w:val="1"/>
-      </w:numPr>
-    </w:pPr>
-    <w:rPr>
-      <w:rFonts w:asciiTheme="majorHAnsi" w:eastAsiaTheme="majorEastAsia" w:hAnsiTheme="majorHAnsi" w:cstheme="majorBidi"/>
-      <w:i/>
-      <w:iCs/>
-      <w:color w:val="5B9BD5" w:themeColor="accent1"/>
-      <w:spacing w:val="15"/>
-      <w:sz w:val="24"/>
-      <w:szCs w:val="24"/>
-    </w:rPr>
-  </w:style>
-  <w:style w:type="character" w:customStyle="1" w:styleId="SubtitleChar">
-    <w:name w:val="Subtitle Char"/>
-    <w:basedOn w:val="DefaultParagraphFont"/>
-    <w:link w:val="Subtitle"/>
-    <w:uiPriority w:val="11"/>
-    <w:rsid w:val="00207B03"/>
-    <w:rPr>
-      <w:rFonts w:asciiTheme="majorHAnsi" w:eastAsiaTheme="majorEastAsia" w:hAnsiTheme="majorHAnsi" w:cstheme="majorBidi"/>
-      <w:i/>
-      <w:iCs/>
-      <w:color w:val="5B9BD5" w:themeColor="accent1"/>
-      <w:spacing w:val="15"/>
-      <w:sz w:val="24"/>
-      <w:szCs w:val="24"/>
-    </w:rPr>
-  </w:style>
-  <w:style w:type="character" w:customStyle="1" w:styleId="Heading1Char">
-    <w:name w:val="Heading 1 Char"/>
-    <w:basedOn w:val="DefaultParagraphFont"/>
-    <w:link w:val="Heading1"/>
-    <w:uiPriority w:val="9"/>
-    <w:rsid w:val="00C6169E"/>
-    <w:rPr>
-      <w:rFonts w:asciiTheme="majorHAnsi" w:eastAsiaTheme="majorEastAsia" w:hAnsiTheme="majorHAnsi" w:cstheme="majorBidi"/>
-      <w:b/>
-      <w:bCs/>
-      <w:color w:val="2E74B5" w:themeColor="accent1" w:themeShade="BF"/>
-      <w:sz w:val="28"/>
-      <w:szCs w:val="28"/>
-    </w:rPr>
-  </w:style>
-  <w:style w:type="table" w:styleId="TableGrid">
-    <w:name w:val="Table Grid"/>
-    <w:basedOn w:val="TableNormal"/>
-    <w:uiPriority w:val="39"/>
-    <w:rsid w:val="00B638E7"/>
-    <w:pPr>
-      <w:spacing w:after="0" w:line="240" w:lineRule="auto"/>
-    </w:pPr>
-    <w:tblPr>
-      <w:tblInd w:w="0" w:type="dxa"/>
-      <w:tblBorders>
-        <w:top w:val="single" w:sz="4" w:space="0" w:color="auto"/>
-        <w:left w:val="single" w:sz="4" w:space="0" w:color="auto"/>
-        <w:bottom w:val="single" w:sz="4" w:space="0" w:color="auto"/>
-        <w:right w:val="single" w:sz="4" w:space="0" w:color="auto"/>
-        <w:insideH w:val="single" w:sz="4" w:space="0" w:color="auto"/>
-        <w:insideV w:val="single" w:sz="4" w:space="0" w:color="auto"/>
-      </w:tblBorders>
-      <w:tblCellMar>
-        <w:top w:w="0" w:type="dxa"/>
-        <w:left w:w="108" w:type="dxa"/>
-        <w:bottom w:w="0" w:type="dxa"/>
-        <w:right w:w="108" w:type="dxa"/>
-      </w:tblCellMar>
-    </w:tblPr>
-  </w:style>
-  <w:style w:type="table" w:styleId="LightShading-Accent3">
-    <w:name w:val="Light Shading Accent 3"/>
-    <w:basedOn w:val="TableNormal"/>
-    <w:uiPriority w:val="60"/>
-    <w:rsid w:val="00B638E7"/>
-    <w:pPr>
-      <w:spacing w:after="0" w:line="240" w:lineRule="auto"/>
-    </w:pPr>
-    <w:rPr>
-      <w:color w:val="7B7B7B" w:themeColor="accent3" w:themeShade="BF"/>
-    </w:rPr>
-    <w:tblPr>
-      <w:tblStyleRowBandSize w:val="1"/>
-      <w:tblStyleColBandSize w:val="1"/>
-      <w:tblInd w:w="0" w:type="dxa"/>
-      <w:tblBorders>
-        <w:top w:val="single" w:sz="8" w:space="0" w:color="A5A5A5" w:themeColor="accent3"/>
-        <w:bottom w:val="single" w:sz="8" w:space="0" w:color="A5A5A5" w:themeColor="accent3"/>
-      </w:tblBorders>
-      <w:tblCellMar>
-        <w:top w:w="0" w:type="dxa"/>
-        <w:left w:w="108" w:type="dxa"/>
-        <w:bottom w:w="0" w:type="dxa"/>
-        <w:right w:w="108" w:type="dxa"/>
-      </w:tblCellMar>
     </w:tblPr>
     <w:tblStylePr w:type="firstRow">
       <w:pPr>
@@ -3136,7 +2877,7 @@
   <a:extraClrSchemeLst/>
   <a:extLst>
     <a:ext uri="{05A4C25C-085E-4340-85A3-A5531E510DB2}">
-      <thm15:themeFamily xmlns="" xmlns:thm15="http://schemas.microsoft.com/office/thememl/2012/main" name="Office Theme" id="{62F939B6-93AF-4DB8-9C6B-D6C7DFDC589F}" vid="{4A3C46E8-61CC-4603-A589-7422A47A8E4A}"/>
+      <thm15:themeFamily xmlns:thm15="http://schemas.microsoft.com/office/thememl/2012/main" name="Office Theme" id="{62F939B6-93AF-4DB8-9C6B-D6C7DFDC589F}" vid="{4A3C46E8-61CC-4603-A589-7422A47A8E4A}"/>
     </a:ext>
   </a:extLst>
 </a:theme>

</xml_diff>